<commit_message>
Update data management protocol
</commit_message>
<xml_diff>
--- a/protocol_output/breseq/breseq.docx
+++ b/protocol_output/breseq/breseq.docx
@@ -499,99 +499,183 @@
       </w:r>
       <w:r>
         <w:rPr>
-          <w:rStyle w:val="NormalTok"/>
-        </w:rPr>
-        <w:t xml:space="preserve">curl </w:t>
-      </w:r>
-      <w:r>
-        <w:rPr>
-          <w:rStyle w:val="SpecialCharTok"/>
+          <w:rStyle w:val="ExtensionTok"/>
+        </w:rPr>
+        <w:t xml:space="preserve">curl</w:t>
+      </w:r>
+      <w:r>
+        <w:rPr>
+          <w:rStyle w:val="NormalTok"/>
+        </w:rPr>
+        <w:t xml:space="preserve"> </w:t>
+      </w:r>
+      <w:r>
+        <w:rPr>
+          <w:rStyle w:val="AttributeTok"/>
+        </w:rPr>
+        <w:t xml:space="preserve">-L</w:t>
+      </w:r>
+      <w:r>
+        <w:rPr>
+          <w:rStyle w:val="NormalTok"/>
+        </w:rPr>
+        <w:t xml:space="preserve"> </w:t>
+      </w:r>
+      <w:r>
+        <w:rPr>
+          <w:rStyle w:val="AttributeTok"/>
+        </w:rPr>
+        <w:t xml:space="preserve">-O</w:t>
+      </w:r>
+      <w:r>
+        <w:rPr>
+          <w:rStyle w:val="NormalTok"/>
+        </w:rPr>
+        <w:t xml:space="preserve"> </w:t>
+      </w:r>
+      <w:r>
+        <w:rPr>
+          <w:rStyle w:val="StringTok"/>
+        </w:rPr>
+        <w:t xml:space="preserve">"https://github.com/conda-forge/miniforge/releases/latest/download/Miniforge3-</w:t>
+      </w:r>
+      <w:r>
+        <w:rPr>
+          <w:rStyle w:val="VariableTok"/>
+        </w:rPr>
+        <w:t xml:space="preserve">$(</w:t>
+      </w:r>
+      <w:r>
+        <w:rPr>
+          <w:rStyle w:val="FunctionTok"/>
+        </w:rPr>
+        <w:t xml:space="preserve">uname</w:t>
+      </w:r>
+      <w:r>
+        <w:rPr>
+          <w:rStyle w:val="VariableTok"/>
+        </w:rPr>
+        <w:t xml:space="preserve">)</w:t>
+      </w:r>
+      <w:r>
+        <w:rPr>
+          <w:rStyle w:val="StringTok"/>
         </w:rPr>
         <w:t xml:space="preserve">-</w:t>
       </w:r>
       <w:r>
         <w:rPr>
-          <w:rStyle w:val="NormalTok"/>
-        </w:rPr>
-        <w:t xml:space="preserve">L </w:t>
-      </w:r>
-      <w:r>
-        <w:rPr>
-          <w:rStyle w:val="SpecialCharTok"/>
+          <w:rStyle w:val="VariableTok"/>
+        </w:rPr>
+        <w:t xml:space="preserve">$(</w:t>
+      </w:r>
+      <w:r>
+        <w:rPr>
+          <w:rStyle w:val="FunctionTok"/>
+        </w:rPr>
+        <w:t xml:space="preserve">uname</w:t>
+      </w:r>
+      <w:r>
+        <w:rPr>
+          <w:rStyle w:val="NormalTok"/>
+        </w:rPr>
+        <w:t xml:space="preserve"> </w:t>
+      </w:r>
+      <w:r>
+        <w:rPr>
+          <w:rStyle w:val="AttributeTok"/>
+        </w:rPr>
+        <w:t xml:space="preserve">-m</w:t>
+      </w:r>
+      <w:r>
+        <w:rPr>
+          <w:rStyle w:val="VariableTok"/>
+        </w:rPr>
+        <w:t xml:space="preserve">)</w:t>
+      </w:r>
+      <w:r>
+        <w:rPr>
+          <w:rStyle w:val="StringTok"/>
+        </w:rPr>
+        <w:t xml:space="preserve">.sh"</w:t>
+      </w:r>
+      <w:r>
+        <w:br/>
+      </w:r>
+      <w:r>
+        <w:br/>
+      </w:r>
+      <w:r>
+        <w:rPr>
+          <w:rStyle w:val="FunctionTok"/>
+        </w:rPr>
+        <w:t xml:space="preserve">bash</w:t>
+      </w:r>
+      <w:r>
+        <w:rPr>
+          <w:rStyle w:val="NormalTok"/>
+        </w:rPr>
+        <w:t xml:space="preserve"> Miniforge3-</w:t>
+      </w:r>
+      <w:r>
+        <w:rPr>
+          <w:rStyle w:val="VariableTok"/>
+        </w:rPr>
+        <w:t xml:space="preserve">$(</w:t>
+      </w:r>
+      <w:r>
+        <w:rPr>
+          <w:rStyle w:val="FunctionTok"/>
+        </w:rPr>
+        <w:t xml:space="preserve">uname</w:t>
+      </w:r>
+      <w:r>
+        <w:rPr>
+          <w:rStyle w:val="VariableTok"/>
+        </w:rPr>
+        <w:t xml:space="preserve">)</w:t>
+      </w:r>
+      <w:r>
+        <w:rPr>
+          <w:rStyle w:val="NormalTok"/>
         </w:rPr>
         <w:t xml:space="preserve">-</w:t>
       </w:r>
       <w:r>
         <w:rPr>
-          <w:rStyle w:val="NormalTok"/>
-        </w:rPr>
-        <w:t xml:space="preserve">O </w:t>
-      </w:r>
-      <w:r>
-        <w:rPr>
-          <w:rStyle w:val="StringTok"/>
-        </w:rPr>
-        <w:t xml:space="preserve">"https://github.com/conda-forge/miniforge/releases/latest/download/Miniforge3-$(uname)-$(uname -m).sh"</w:t>
-      </w:r>
-      <w:r>
-        <w:br/>
-      </w:r>
-      <w:r>
-        <w:br/>
-      </w:r>
-      <w:r>
-        <w:rPr>
-          <w:rStyle w:val="NormalTok"/>
-        </w:rPr>
-        <w:t xml:space="preserve">bash Miniforge3</w:t>
-      </w:r>
-      <w:r>
-        <w:rPr>
-          <w:rStyle w:val="SpecialCharTok"/>
-        </w:rPr>
-        <w:t xml:space="preserve">-</w:t>
-      </w:r>
-      <w:r>
-        <w:rPr>
-          <w:rStyle w:val="ErrorTok"/>
-        </w:rPr>
-        <w:t xml:space="preserve">$</w:t>
-      </w:r>
-      <w:r>
-        <w:rPr>
-          <w:rStyle w:val="NormalTok"/>
-        </w:rPr>
-        <w:t xml:space="preserve">(uname)</w:t>
-      </w:r>
-      <w:r>
-        <w:rPr>
-          <w:rStyle w:val="SpecialCharTok"/>
-        </w:rPr>
-        <w:t xml:space="preserve">-</w:t>
-      </w:r>
-      <w:r>
-        <w:rPr>
-          <w:rStyle w:val="ErrorTok"/>
-        </w:rPr>
-        <w:t xml:space="preserve">$</w:t>
-      </w:r>
-      <w:r>
-        <w:rPr>
-          <w:rStyle w:val="NormalTok"/>
-        </w:rPr>
-        <w:t xml:space="preserve">(uname </w:t>
-      </w:r>
-      <w:r>
-        <w:rPr>
-          <w:rStyle w:val="SpecialCharTok"/>
-        </w:rPr>
-        <w:t xml:space="preserve">-</w:t>
-      </w:r>
-      <w:r>
-        <w:rPr>
-          <w:rStyle w:val="NormalTok"/>
-        </w:rPr>
-        <w:t xml:space="preserve">m).sh</w:t>
+          <w:rStyle w:val="VariableTok"/>
+        </w:rPr>
+        <w:t xml:space="preserve">$(</w:t>
+      </w:r>
+      <w:r>
+        <w:rPr>
+          <w:rStyle w:val="FunctionTok"/>
+        </w:rPr>
+        <w:t xml:space="preserve">uname</w:t>
+      </w:r>
+      <w:r>
+        <w:rPr>
+          <w:rStyle w:val="NormalTok"/>
+        </w:rPr>
+        <w:t xml:space="preserve"> </w:t>
+      </w:r>
+      <w:r>
+        <w:rPr>
+          <w:rStyle w:val="AttributeTok"/>
+        </w:rPr>
+        <w:t xml:space="preserve">-m</w:t>
+      </w:r>
+      <w:r>
+        <w:rPr>
+          <w:rStyle w:val="VariableTok"/>
+        </w:rPr>
+        <w:t xml:space="preserve">)</w:t>
+      </w:r>
+      <w:r>
+        <w:rPr>
+          <w:rStyle w:val="NormalTok"/>
+        </w:rPr>
+        <w:t xml:space="preserve">.sh</w:t>
       </w:r>
       <w:r>
         <w:br/>
@@ -610,9 +694,15 @@
       </w:r>
       <w:r>
         <w:rPr>
-          <w:rStyle w:val="NormalTok"/>
-        </w:rPr>
-        <w:t xml:space="preserve">conda update conda</w:t>
+          <w:rStyle w:val="ExtensionTok"/>
+        </w:rPr>
+        <w:t xml:space="preserve">conda</w:t>
+      </w:r>
+      <w:r>
+        <w:rPr>
+          <w:rStyle w:val="NormalTok"/>
+        </w:rPr>
+        <w:t xml:space="preserve"> update conda</w:t>
       </w:r>
       <w:r>
         <w:br/>
@@ -631,75 +721,81 @@
       </w:r>
       <w:r>
         <w:rPr>
-          <w:rStyle w:val="NormalTok"/>
-        </w:rPr>
-        <w:t xml:space="preserve">conda config </w:t>
-      </w:r>
-      <w:r>
-        <w:rPr>
-          <w:rStyle w:val="SpecialCharTok"/>
-        </w:rPr>
-        <w:t xml:space="preserve">--</w:t>
-      </w:r>
-      <w:r>
-        <w:rPr>
-          <w:rStyle w:val="NormalTok"/>
-        </w:rPr>
-        <w:t xml:space="preserve">add channels bioconda</w:t>
-      </w:r>
-      <w:r>
-        <w:br/>
-      </w:r>
-      <w:r>
-        <w:rPr>
-          <w:rStyle w:val="NormalTok"/>
-        </w:rPr>
-        <w:t xml:space="preserve">conda config </w:t>
-      </w:r>
-      <w:r>
-        <w:rPr>
-          <w:rStyle w:val="SpecialCharTok"/>
-        </w:rPr>
-        <w:t xml:space="preserve">--</w:t>
-      </w:r>
-      <w:r>
-        <w:rPr>
-          <w:rStyle w:val="NormalTok"/>
-        </w:rPr>
-        <w:t xml:space="preserve">add channels conda</w:t>
-      </w:r>
-      <w:r>
-        <w:rPr>
-          <w:rStyle w:val="SpecialCharTok"/>
-        </w:rPr>
-        <w:t xml:space="preserve">-</w:t>
-      </w:r>
-      <w:r>
-        <w:rPr>
-          <w:rStyle w:val="NormalTok"/>
-        </w:rPr>
-        <w:t xml:space="preserve">forge</w:t>
-      </w:r>
-      <w:r>
-        <w:br/>
-      </w:r>
-      <w:r>
-        <w:rPr>
-          <w:rStyle w:val="NormalTok"/>
-        </w:rPr>
-        <w:t xml:space="preserve">conda config </w:t>
-      </w:r>
-      <w:r>
-        <w:rPr>
-          <w:rStyle w:val="SpecialCharTok"/>
-        </w:rPr>
-        <w:t xml:space="preserve">--</w:t>
-      </w:r>
-      <w:r>
-        <w:rPr>
-          <w:rStyle w:val="NormalTok"/>
-        </w:rPr>
-        <w:t xml:space="preserve">set channel_priority strict</w:t>
+          <w:rStyle w:val="ExtensionTok"/>
+        </w:rPr>
+        <w:t xml:space="preserve">conda</w:t>
+      </w:r>
+      <w:r>
+        <w:rPr>
+          <w:rStyle w:val="NormalTok"/>
+        </w:rPr>
+        <w:t xml:space="preserve"> config </w:t>
+      </w:r>
+      <w:r>
+        <w:rPr>
+          <w:rStyle w:val="AttributeTok"/>
+        </w:rPr>
+        <w:t xml:space="preserve">--add</w:t>
+      </w:r>
+      <w:r>
+        <w:rPr>
+          <w:rStyle w:val="NormalTok"/>
+        </w:rPr>
+        <w:t xml:space="preserve"> channels bioconda</w:t>
+      </w:r>
+      <w:r>
+        <w:br/>
+      </w:r>
+      <w:r>
+        <w:rPr>
+          <w:rStyle w:val="ExtensionTok"/>
+        </w:rPr>
+        <w:t xml:space="preserve">conda</w:t>
+      </w:r>
+      <w:r>
+        <w:rPr>
+          <w:rStyle w:val="NormalTok"/>
+        </w:rPr>
+        <w:t xml:space="preserve"> config </w:t>
+      </w:r>
+      <w:r>
+        <w:rPr>
+          <w:rStyle w:val="AttributeTok"/>
+        </w:rPr>
+        <w:t xml:space="preserve">--add</w:t>
+      </w:r>
+      <w:r>
+        <w:rPr>
+          <w:rStyle w:val="NormalTok"/>
+        </w:rPr>
+        <w:t xml:space="preserve"> channels conda-forge</w:t>
+      </w:r>
+      <w:r>
+        <w:br/>
+      </w:r>
+      <w:r>
+        <w:rPr>
+          <w:rStyle w:val="ExtensionTok"/>
+        </w:rPr>
+        <w:t xml:space="preserve">conda</w:t>
+      </w:r>
+      <w:r>
+        <w:rPr>
+          <w:rStyle w:val="NormalTok"/>
+        </w:rPr>
+        <w:t xml:space="preserve"> config </w:t>
+      </w:r>
+      <w:r>
+        <w:rPr>
+          <w:rStyle w:val="AttributeTok"/>
+        </w:rPr>
+        <w:t xml:space="preserve">--set</w:t>
+      </w:r>
+      <w:r>
+        <w:rPr>
+          <w:rStyle w:val="NormalTok"/>
+        </w:rPr>
+        <w:t xml:space="preserve"> channel_priority strict</w:t>
       </w:r>
       <w:r>
         <w:br/>
@@ -718,33 +814,27 @@
       </w:r>
       <w:r>
         <w:rPr>
-          <w:rStyle w:val="NormalTok"/>
-        </w:rPr>
-        <w:t xml:space="preserve">conda install </w:t>
-      </w:r>
-      <w:r>
-        <w:rPr>
-          <w:rStyle w:val="SpecialCharTok"/>
-        </w:rPr>
-        <w:t xml:space="preserve">-</w:t>
-      </w:r>
-      <w:r>
-        <w:rPr>
-          <w:rStyle w:val="NormalTok"/>
-        </w:rPr>
-        <w:t xml:space="preserve">c conda</w:t>
-      </w:r>
-      <w:r>
-        <w:rPr>
-          <w:rStyle w:val="SpecialCharTok"/>
-        </w:rPr>
-        <w:t xml:space="preserve">-</w:t>
-      </w:r>
-      <w:r>
-        <w:rPr>
-          <w:rStyle w:val="NormalTok"/>
-        </w:rPr>
-        <w:t xml:space="preserve">forge tmux</w:t>
+          <w:rStyle w:val="ExtensionTok"/>
+        </w:rPr>
+        <w:t xml:space="preserve">conda</w:t>
+      </w:r>
+      <w:r>
+        <w:rPr>
+          <w:rStyle w:val="NormalTok"/>
+        </w:rPr>
+        <w:t xml:space="preserve"> install </w:t>
+      </w:r>
+      <w:r>
+        <w:rPr>
+          <w:rStyle w:val="AttributeTok"/>
+        </w:rPr>
+        <w:t xml:space="preserve">-c</w:t>
+      </w:r>
+      <w:r>
+        <w:rPr>
+          <w:rStyle w:val="NormalTok"/>
+        </w:rPr>
+        <w:t xml:space="preserve"> conda-forge tmux</w:t>
       </w:r>
       <w:r>
         <w:br/>
@@ -763,33 +853,39 @@
       </w:r>
       <w:r>
         <w:rPr>
-          <w:rStyle w:val="NormalTok"/>
-        </w:rPr>
-        <w:t xml:space="preserve">conda create </w:t>
-      </w:r>
-      <w:r>
-        <w:rPr>
-          <w:rStyle w:val="SpecialCharTok"/>
-        </w:rPr>
-        <w:t xml:space="preserve">-</w:t>
-      </w:r>
-      <w:r>
-        <w:rPr>
-          <w:rStyle w:val="NormalTok"/>
-        </w:rPr>
-        <w:t xml:space="preserve">n breseq_env </w:t>
-      </w:r>
-      <w:r>
-        <w:rPr>
-          <w:rStyle w:val="SpecialCharTok"/>
-        </w:rPr>
-        <w:t xml:space="preserve">-</w:t>
-      </w:r>
-      <w:r>
-        <w:rPr>
-          <w:rStyle w:val="NormalTok"/>
-        </w:rPr>
-        <w:t xml:space="preserve">c bioconda breseq fastp seqkit</w:t>
+          <w:rStyle w:val="ExtensionTok"/>
+        </w:rPr>
+        <w:t xml:space="preserve">conda</w:t>
+      </w:r>
+      <w:r>
+        <w:rPr>
+          <w:rStyle w:val="NormalTok"/>
+        </w:rPr>
+        <w:t xml:space="preserve"> create </w:t>
+      </w:r>
+      <w:r>
+        <w:rPr>
+          <w:rStyle w:val="AttributeTok"/>
+        </w:rPr>
+        <w:t xml:space="preserve">-n</w:t>
+      </w:r>
+      <w:r>
+        <w:rPr>
+          <w:rStyle w:val="NormalTok"/>
+        </w:rPr>
+        <w:t xml:space="preserve"> breseq_env </w:t>
+      </w:r>
+      <w:r>
+        <w:rPr>
+          <w:rStyle w:val="AttributeTok"/>
+        </w:rPr>
+        <w:t xml:space="preserve">-c</w:t>
+      </w:r>
+      <w:r>
+        <w:rPr>
+          <w:rStyle w:val="NormalTok"/>
+        </w:rPr>
+        <w:t xml:space="preserve"> bioconda breseq fastp seqkit</w:t>
       </w:r>
     </w:p>
     <w:bookmarkEnd w:id="32"/>
@@ -807,7 +903,20 @@
         <w:pStyle w:val="FirstParagraph"/>
       </w:pPr>
       <w:r>
-        <w:t xml:space="preserve">Next we need to do some additional filtering of the short reads. Sequencing services do some standard filtering, but we will do our own just to make sure.</w:t>
+        <w:t xml:space="preserve">Next we need to do some additional filtering of the short reads. Sequencing services do some standard filtering and normally give you a folder of the raw files called</w:t>
+      </w:r>
+      <w:r>
+        <w:t xml:space="preserve"> </w:t>
+      </w:r>
+      <w:r>
+        <w:rPr>
+          <w:b/>
+          <w:bCs/>
+        </w:rPr>
+        <w:t xml:space="preserve">Trimmed</w:t>
+      </w:r>
+      <w:r>
+        <w:t xml:space="preserve">, but we will do our own just to ensure the quality of the reads in the pipeline.</w:t>
       </w:r>
     </w:p>
     <w:p>
@@ -872,9 +981,15 @@
       </w:r>
       <w:r>
         <w:rPr>
-          <w:rStyle w:val="NormalTok"/>
-        </w:rPr>
-        <w:t xml:space="preserve">conda activate breseq_env</w:t>
+          <w:rStyle w:val="ExtensionTok"/>
+        </w:rPr>
+        <w:t xml:space="preserve">conda</w:t>
+      </w:r>
+      <w:r>
+        <w:rPr>
+          <w:rStyle w:val="NormalTok"/>
+        </w:rPr>
+        <w:t xml:space="preserve"> activate breseq_env</w:t>
       </w:r>
       <w:r>
         <w:br/>
@@ -893,13 +1008,13 @@
       </w:r>
       <w:r>
         <w:rPr>
-          <w:rStyle w:val="NormalTok"/>
+          <w:rStyle w:val="VariableTok"/>
         </w:rPr>
         <w:t xml:space="preserve">wd</w:t>
       </w:r>
       <w:r>
         <w:rPr>
-          <w:rStyle w:val="OtherTok"/>
+          <w:rStyle w:val="OperatorTok"/>
         </w:rPr>
         <w:t xml:space="preserve">=</w:t>
       </w:r>
@@ -926,27 +1041,45 @@
       </w:r>
       <w:r>
         <w:rPr>
-          <w:rStyle w:val="NormalTok"/>
-        </w:rPr>
-        <w:t xml:space="preserve">mkdir </w:t>
-      </w:r>
-      <w:r>
-        <w:rPr>
-          <w:rStyle w:val="SpecialCharTok"/>
-        </w:rPr>
-        <w:t xml:space="preserve">-</w:t>
-      </w:r>
-      <w:r>
-        <w:rPr>
-          <w:rStyle w:val="NormalTok"/>
-        </w:rPr>
-        <w:t xml:space="preserve">p </w:t>
+          <w:rStyle w:val="FunctionTok"/>
+        </w:rPr>
+        <w:t xml:space="preserve">mkdir</w:t>
+      </w:r>
+      <w:r>
+        <w:rPr>
+          <w:rStyle w:val="NormalTok"/>
+        </w:rPr>
+        <w:t xml:space="preserve"> </w:t>
+      </w:r>
+      <w:r>
+        <w:rPr>
+          <w:rStyle w:val="AttributeTok"/>
+        </w:rPr>
+        <w:t xml:space="preserve">-p</w:t>
+      </w:r>
+      <w:r>
+        <w:rPr>
+          <w:rStyle w:val="NormalTok"/>
+        </w:rPr>
+        <w:t xml:space="preserve"> </w:t>
       </w:r>
       <w:r>
         <w:rPr>
           <w:rStyle w:val="StringTok"/>
         </w:rPr>
-        <w:t xml:space="preserve">"$wd/fastp_reports"</w:t>
+        <w:t xml:space="preserve">"</w:t>
+      </w:r>
+      <w:r>
+        <w:rPr>
+          <w:rStyle w:val="VariableTok"/>
+        </w:rPr>
+        <w:t xml:space="preserve">$wd</w:t>
+      </w:r>
+      <w:r>
+        <w:rPr>
+          <w:rStyle w:val="StringTok"/>
+        </w:rPr>
+        <w:t xml:space="preserve">/fastp_reports"</w:t>
       </w:r>
       <w:r>
         <w:br/>
@@ -965,78 +1098,711 @@
       </w:r>
       <w:r>
         <w:rPr>
-          <w:rStyle w:val="NormalTok"/>
+          <w:rStyle w:val="VariableTok"/>
         </w:rPr>
         <w:t xml:space="preserve">file</w:t>
       </w:r>
       <w:r>
         <w:rPr>
-          <w:rStyle w:val="OtherTok"/>
+          <w:rStyle w:val="OperatorTok"/>
         </w:rPr>
         <w:t xml:space="preserve">=</w:t>
       </w:r>
       <w:r>
         <w:rPr>
-          <w:rStyle w:val="ErrorTok"/>
-        </w:rPr>
-        <w:t xml:space="preserve">$</w:t>
-      </w:r>
-      <w:r>
-        <w:rPr>
-          <w:rStyle w:val="NormalTok"/>
-        </w:rPr>
-        <w:t xml:space="preserve">wd</w:t>
-      </w:r>
-      <w:r>
-        <w:rPr>
-          <w:rStyle w:val="SpecialCharTok"/>
+          <w:rStyle w:val="VariableTok"/>
+        </w:rPr>
+        <w:t xml:space="preserve">$wd</w:t>
+      </w:r>
+      <w:r>
+        <w:rPr>
+          <w:rStyle w:val="NormalTok"/>
+        </w:rPr>
+        <w:t xml:space="preserve">/307504_NalR2_1_trimmed.fastq.gz</w:t>
+      </w:r>
+      <w:r>
+        <w:br/>
+      </w:r>
+      <w:r>
+        <w:rPr>
+          <w:rStyle w:val="ExtensionTok"/>
+        </w:rPr>
+        <w:t xml:space="preserve">seqkit</w:t>
+      </w:r>
+      <w:r>
+        <w:rPr>
+          <w:rStyle w:val="NormalTok"/>
+        </w:rPr>
+        <w:t xml:space="preserve"> stats </w:t>
+      </w:r>
+      <w:r>
+        <w:rPr>
+          <w:rStyle w:val="VariableTok"/>
+        </w:rPr>
+        <w:t xml:space="preserve">$file</w:t>
+      </w:r>
+      <w:r>
+        <w:br/>
+      </w:r>
+      <w:r>
+        <w:br/>
+      </w:r>
+      <w:r>
+        <w:rPr>
+          <w:rStyle w:val="CommentTok"/>
+        </w:rPr>
+        <w:t xml:space="preserve"># run fastp on all the short reads</w:t>
+      </w:r>
+      <w:r>
+        <w:br/>
+      </w:r>
+      <w:r>
+        <w:rPr>
+          <w:rStyle w:val="ControlFlowTok"/>
+        </w:rPr>
+        <w:t xml:space="preserve">for</w:t>
+      </w:r>
+      <w:r>
+        <w:rPr>
+          <w:rStyle w:val="NormalTok"/>
+        </w:rPr>
+        <w:t xml:space="preserve"> file </w:t>
+      </w:r>
+      <w:r>
+        <w:rPr>
+          <w:rStyle w:val="KeywordTok"/>
+        </w:rPr>
+        <w:t xml:space="preserve">in</w:t>
+      </w:r>
+      <w:r>
+        <w:rPr>
+          <w:rStyle w:val="NormalTok"/>
+        </w:rPr>
+        <w:t xml:space="preserve"> </w:t>
+      </w:r>
+      <w:r>
+        <w:rPr>
+          <w:rStyle w:val="VariableTok"/>
+        </w:rPr>
+        <w:t xml:space="preserve">$wd</w:t>
+      </w:r>
+      <w:r>
+        <w:rPr>
+          <w:rStyle w:val="NormalTok"/>
         </w:rPr>
         <w:t xml:space="preserve">/</w:t>
       </w:r>
       <w:r>
         <w:rPr>
-          <w:rStyle w:val="DecValTok"/>
-        </w:rPr>
-        <w:t xml:space="preserve">307504</w:t>
-      </w:r>
-      <w:r>
-        <w:rPr>
-          <w:rStyle w:val="NormalTok"/>
-        </w:rPr>
-        <w:t xml:space="preserve">_NalR2_1_trimmed.fastq.gz</w:t>
-      </w:r>
-      <w:r>
-        <w:br/>
-      </w:r>
-      <w:r>
-        <w:rPr>
-          <w:rStyle w:val="NormalTok"/>
-        </w:rPr>
-        <w:t xml:space="preserve">seqkit stats </w:t>
-      </w:r>
-      <w:r>
-        <w:rPr>
-          <w:rStyle w:val="SpecialCharTok"/>
-        </w:rPr>
-        <w:t xml:space="preserve">$</w:t>
-      </w:r>
-      <w:r>
-        <w:rPr>
-          <w:rStyle w:val="NormalTok"/>
-        </w:rPr>
-        <w:t xml:space="preserve">file</w:t>
-      </w:r>
-      <w:r>
-        <w:br/>
-      </w:r>
-      <w:r>
-        <w:br/>
+          <w:rStyle w:val="PreprocessorTok"/>
+        </w:rPr>
+        <w:t xml:space="preserve">*</w:t>
+      </w:r>
+      <w:r>
+        <w:rPr>
+          <w:rStyle w:val="NormalTok"/>
+        </w:rPr>
+        <w:t xml:space="preserve">1_trimmed.fastq.gz</w:t>
+      </w:r>
+      <w:r>
+        <w:rPr>
+          <w:rStyle w:val="KeywordTok"/>
+        </w:rPr>
+        <w:t xml:space="preserve">;</w:t>
+      </w:r>
+      <w:r>
+        <w:rPr>
+          <w:rStyle w:val="NormalTok"/>
+        </w:rPr>
+        <w:t xml:space="preserve"> </w:t>
+      </w:r>
+      <w:r>
+        <w:rPr>
+          <w:rStyle w:val="ControlFlowTok"/>
+        </w:rPr>
+        <w:t xml:space="preserve">do</w:t>
+      </w:r>
+      <w:r>
+        <w:br/>
+      </w:r>
+      <w:r>
+        <w:br/>
+      </w:r>
+      <w:r>
+        <w:rPr>
+          <w:rStyle w:val="NormalTok"/>
+        </w:rPr>
+        <w:t xml:space="preserve">    </w:t>
+      </w:r>
+      <w:r>
+        <w:rPr>
+          <w:rStyle w:val="VariableTok"/>
+        </w:rPr>
+        <w:t xml:space="preserve">fwd</w:t>
+      </w:r>
+      <w:r>
+        <w:rPr>
+          <w:rStyle w:val="OperatorTok"/>
+        </w:rPr>
+        <w:t xml:space="preserve">=</w:t>
+      </w:r>
+      <w:r>
+        <w:rPr>
+          <w:rStyle w:val="VariableTok"/>
+        </w:rPr>
+        <w:t xml:space="preserve">$file</w:t>
+      </w:r>
+      <w:r>
+        <w:br/>
+      </w:r>
+      <w:r>
+        <w:rPr>
+          <w:rStyle w:val="NormalTok"/>
+        </w:rPr>
+        <w:t xml:space="preserve">    </w:t>
       </w:r>
       <w:r>
         <w:rPr>
           <w:rStyle w:val="CommentTok"/>
         </w:rPr>
-        <w:t xml:space="preserve"># run fastp on all the short reads</w:t>
+        <w:t xml:space="preserve"># replace 1_trimmed.fastq.gz with 2_trimmed.fastq.gz to get the reverse read</w:t>
+      </w:r>
+      <w:r>
+        <w:br/>
+      </w:r>
+      <w:r>
+        <w:rPr>
+          <w:rStyle w:val="NormalTok"/>
+        </w:rPr>
+        <w:t xml:space="preserve">    </w:t>
+      </w:r>
+      <w:r>
+        <w:rPr>
+          <w:rStyle w:val="VariableTok"/>
+        </w:rPr>
+        <w:t xml:space="preserve">rev</w:t>
+      </w:r>
+      <w:r>
+        <w:rPr>
+          <w:rStyle w:val="OperatorTok"/>
+        </w:rPr>
+        <w:t xml:space="preserve">=</w:t>
+      </w:r>
+      <w:r>
+        <w:rPr>
+          <w:rStyle w:val="VariableTok"/>
+        </w:rPr>
+        <w:t xml:space="preserve">${fwd</w:t>
+      </w:r>
+      <w:r>
+        <w:rPr>
+          <w:rStyle w:val="OperatorTok"/>
+        </w:rPr>
+        <w:t xml:space="preserve">%</w:t>
+      </w:r>
+      <w:r>
+        <w:rPr>
+          <w:rStyle w:val="NormalTok"/>
+        </w:rPr>
+        <w:t xml:space="preserve">1_trimmed.fastq.gz</w:t>
+      </w:r>
+      <w:r>
+        <w:rPr>
+          <w:rStyle w:val="VariableTok"/>
+        </w:rPr>
+        <w:t xml:space="preserve">}</w:t>
+      </w:r>
+      <w:r>
+        <w:rPr>
+          <w:rStyle w:val="NormalTok"/>
+        </w:rPr>
+        <w:t xml:space="preserve">2_trimmed.fastq.gz</w:t>
+      </w:r>
+      <w:r>
+        <w:br/>
+      </w:r>
+      <w:r>
+        <w:br/>
+      </w:r>
+      <w:r>
+        <w:rPr>
+          <w:rStyle w:val="NormalTok"/>
+        </w:rPr>
+        <w:t xml:space="preserve">    </w:t>
+      </w:r>
+      <w:r>
+        <w:rPr>
+          <w:rStyle w:val="CommentTok"/>
+        </w:rPr>
+        <w:t xml:space="preserve">#echo $fwd</w:t>
+      </w:r>
+      <w:r>
+        <w:br/>
+      </w:r>
+      <w:r>
+        <w:rPr>
+          <w:rStyle w:val="NormalTok"/>
+        </w:rPr>
+        <w:t xml:space="preserve">    </w:t>
+      </w:r>
+      <w:r>
+        <w:rPr>
+          <w:rStyle w:val="CommentTok"/>
+        </w:rPr>
+        <w:t xml:space="preserve">#echo $rev</w:t>
+      </w:r>
+      <w:r>
+        <w:br/>
+      </w:r>
+      <w:r>
+        <w:br/>
+      </w:r>
+      <w:r>
+        <w:rPr>
+          <w:rStyle w:val="NormalTok"/>
+        </w:rPr>
+        <w:t xml:space="preserve">    </w:t>
+      </w:r>
+      <w:r>
+        <w:rPr>
+          <w:rStyle w:val="CommentTok"/>
+        </w:rPr>
+        <w:t xml:space="preserve"># run fastp on the file</w:t>
+      </w:r>
+      <w:r>
+        <w:br/>
+      </w:r>
+      <w:r>
+        <w:rPr>
+          <w:rStyle w:val="NormalTok"/>
+        </w:rPr>
+        <w:t xml:space="preserve">    </w:t>
+      </w:r>
+      <w:r>
+        <w:rPr>
+          <w:rStyle w:val="ExtensionTok"/>
+        </w:rPr>
+        <w:t xml:space="preserve">fastp</w:t>
+      </w:r>
+      <w:r>
+        <w:rPr>
+          <w:rStyle w:val="NormalTok"/>
+        </w:rPr>
+        <w:t xml:space="preserve"> </w:t>
+      </w:r>
+      <w:r>
+        <w:rPr>
+          <w:rStyle w:val="AttributeTok"/>
+        </w:rPr>
+        <w:t xml:space="preserve">-i</w:t>
+      </w:r>
+      <w:r>
+        <w:rPr>
+          <w:rStyle w:val="NormalTok"/>
+        </w:rPr>
+        <w:t xml:space="preserve"> </w:t>
+      </w:r>
+      <w:r>
+        <w:rPr>
+          <w:rStyle w:val="VariableTok"/>
+        </w:rPr>
+        <w:t xml:space="preserve">$fwd</w:t>
+      </w:r>
+      <w:r>
+        <w:rPr>
+          <w:rStyle w:val="NormalTok"/>
+        </w:rPr>
+        <w:t xml:space="preserve"> </w:t>
+      </w:r>
+      <w:r>
+        <w:rPr>
+          <w:rStyle w:val="AttributeTok"/>
+        </w:rPr>
+        <w:t xml:space="preserve">-I</w:t>
+      </w:r>
+      <w:r>
+        <w:rPr>
+          <w:rStyle w:val="NormalTok"/>
+        </w:rPr>
+        <w:t xml:space="preserve"> </w:t>
+      </w:r>
+      <w:r>
+        <w:rPr>
+          <w:rStyle w:val="VariableTok"/>
+        </w:rPr>
+        <w:t xml:space="preserve">$rev</w:t>
+      </w:r>
+      <w:r>
+        <w:rPr>
+          <w:rStyle w:val="NormalTok"/>
+        </w:rPr>
+        <w:t xml:space="preserve"> </w:t>
+      </w:r>
+      <w:r>
+        <w:rPr>
+          <w:rStyle w:val="AttributeTok"/>
+        </w:rPr>
+        <w:t xml:space="preserve">-o</w:t>
+      </w:r>
+      <w:r>
+        <w:rPr>
+          <w:rStyle w:val="NormalTok"/>
+        </w:rPr>
+        <w:t xml:space="preserve">  </w:t>
+      </w:r>
+      <w:r>
+        <w:rPr>
+          <w:rStyle w:val="StringTok"/>
+        </w:rPr>
+        <w:t xml:space="preserve">"</w:t>
+      </w:r>
+      <w:r>
+        <w:rPr>
+          <w:rStyle w:val="VariableTok"/>
+        </w:rPr>
+        <w:t xml:space="preserve">$wd</w:t>
+      </w:r>
+      <w:r>
+        <w:rPr>
+          <w:rStyle w:val="StringTok"/>
+        </w:rPr>
+        <w:t xml:space="preserve">/trimmed/</w:t>
+      </w:r>
+      <w:r>
+        <w:rPr>
+          <w:rStyle w:val="VariableTok"/>
+        </w:rPr>
+        <w:t xml:space="preserve">$(</w:t>
+      </w:r>
+      <w:r>
+        <w:rPr>
+          <w:rStyle w:val="FunctionTok"/>
+        </w:rPr>
+        <w:t xml:space="preserve">basename</w:t>
+      </w:r>
+      <w:r>
+        <w:rPr>
+          <w:rStyle w:val="NormalTok"/>
+        </w:rPr>
+        <w:t xml:space="preserve"> </w:t>
+      </w:r>
+      <w:r>
+        <w:rPr>
+          <w:rStyle w:val="VariableTok"/>
+        </w:rPr>
+        <w:t xml:space="preserve">$fwd)</w:t>
+      </w:r>
+      <w:r>
+        <w:rPr>
+          <w:rStyle w:val="StringTok"/>
+        </w:rPr>
+        <w:t xml:space="preserve">"</w:t>
+      </w:r>
+      <w:r>
+        <w:rPr>
+          <w:rStyle w:val="NormalTok"/>
+        </w:rPr>
+        <w:t xml:space="preserve"> </w:t>
+      </w:r>
+      <w:r>
+        <w:rPr>
+          <w:rStyle w:val="AttributeTok"/>
+        </w:rPr>
+        <w:t xml:space="preserve">-O</w:t>
+      </w:r>
+      <w:r>
+        <w:rPr>
+          <w:rStyle w:val="NormalTok"/>
+        </w:rPr>
+        <w:t xml:space="preserve"> </w:t>
+      </w:r>
+      <w:r>
+        <w:rPr>
+          <w:rStyle w:val="StringTok"/>
+        </w:rPr>
+        <w:t xml:space="preserve">"</w:t>
+      </w:r>
+      <w:r>
+        <w:rPr>
+          <w:rStyle w:val="VariableTok"/>
+        </w:rPr>
+        <w:t xml:space="preserve">$wd</w:t>
+      </w:r>
+      <w:r>
+        <w:rPr>
+          <w:rStyle w:val="StringTok"/>
+        </w:rPr>
+        <w:t xml:space="preserve">/trimmed/</w:t>
+      </w:r>
+      <w:r>
+        <w:rPr>
+          <w:rStyle w:val="VariableTok"/>
+        </w:rPr>
+        <w:t xml:space="preserve">$(</w:t>
+      </w:r>
+      <w:r>
+        <w:rPr>
+          <w:rStyle w:val="FunctionTok"/>
+        </w:rPr>
+        <w:t xml:space="preserve">basename</w:t>
+      </w:r>
+      <w:r>
+        <w:rPr>
+          <w:rStyle w:val="NormalTok"/>
+        </w:rPr>
+        <w:t xml:space="preserve"> </w:t>
+      </w:r>
+      <w:r>
+        <w:rPr>
+          <w:rStyle w:val="VariableTok"/>
+        </w:rPr>
+        <w:t xml:space="preserve">$rev)</w:t>
+      </w:r>
+      <w:r>
+        <w:rPr>
+          <w:rStyle w:val="StringTok"/>
+        </w:rPr>
+        <w:t xml:space="preserve">"</w:t>
+      </w:r>
+      <w:r>
+        <w:rPr>
+          <w:rStyle w:val="NormalTok"/>
+        </w:rPr>
+        <w:t xml:space="preserve"> </w:t>
+      </w:r>
+      <w:r>
+        <w:rPr>
+          <w:rStyle w:val="AttributeTok"/>
+        </w:rPr>
+        <w:t xml:space="preserve">-w</w:t>
+      </w:r>
+      <w:r>
+        <w:rPr>
+          <w:rStyle w:val="NormalTok"/>
+        </w:rPr>
+        <w:t xml:space="preserve"> 4 </w:t>
+      </w:r>
+      <w:r>
+        <w:rPr>
+          <w:rStyle w:val="AttributeTok"/>
+        </w:rPr>
+        <w:t xml:space="preserve">--detect_adapter_for_pe</w:t>
+      </w:r>
+      <w:r>
+        <w:rPr>
+          <w:rStyle w:val="NormalTok"/>
+        </w:rPr>
+        <w:t xml:space="preserve"> </w:t>
+      </w:r>
+      <w:r>
+        <w:rPr>
+          <w:rStyle w:val="AttributeTok"/>
+        </w:rPr>
+        <w:t xml:space="preserve">-l</w:t>
+      </w:r>
+      <w:r>
+        <w:rPr>
+          <w:rStyle w:val="NormalTok"/>
+        </w:rPr>
+        <w:t xml:space="preserve"> 237 </w:t>
+      </w:r>
+      <w:r>
+        <w:rPr>
+          <w:rStyle w:val="AttributeTok"/>
+        </w:rPr>
+        <w:t xml:space="preserve">-q</w:t>
+      </w:r>
+      <w:r>
+        <w:rPr>
+          <w:rStyle w:val="NormalTok"/>
+        </w:rPr>
+        <w:t xml:space="preserve"> 30 </w:t>
+      </w:r>
+      <w:r>
+        <w:rPr>
+          <w:rStyle w:val="AttributeTok"/>
+        </w:rPr>
+        <w:t xml:space="preserve">-j</w:t>
+      </w:r>
+      <w:r>
+        <w:rPr>
+          <w:rStyle w:val="NormalTok"/>
+        </w:rPr>
+        <w:t xml:space="preserve"> </w:t>
+      </w:r>
+      <w:r>
+        <w:rPr>
+          <w:rStyle w:val="StringTok"/>
+        </w:rPr>
+        <w:t xml:space="preserve">"</w:t>
+      </w:r>
+      <w:r>
+        <w:rPr>
+          <w:rStyle w:val="VariableTok"/>
+        </w:rPr>
+        <w:t xml:space="preserve">$wd</w:t>
+      </w:r>
+      <w:r>
+        <w:rPr>
+          <w:rStyle w:val="StringTok"/>
+        </w:rPr>
+        <w:t xml:space="preserve">/fastp_reports/</w:t>
+      </w:r>
+      <w:r>
+        <w:rPr>
+          <w:rStyle w:val="VariableTok"/>
+        </w:rPr>
+        <w:t xml:space="preserve">$(</w:t>
+      </w:r>
+      <w:r>
+        <w:rPr>
+          <w:rStyle w:val="FunctionTok"/>
+        </w:rPr>
+        <w:t xml:space="preserve">basename</w:t>
+      </w:r>
+      <w:r>
+        <w:rPr>
+          <w:rStyle w:val="NormalTok"/>
+        </w:rPr>
+        <w:t xml:space="preserve"> </w:t>
+      </w:r>
+      <w:r>
+        <w:rPr>
+          <w:rStyle w:val="VariableTok"/>
+        </w:rPr>
+        <w:t xml:space="preserve">${fwd</w:t>
+      </w:r>
+      <w:r>
+        <w:rPr>
+          <w:rStyle w:val="OperatorTok"/>
+        </w:rPr>
+        <w:t xml:space="preserve">%</w:t>
+      </w:r>
+      <w:r>
+        <w:rPr>
+          <w:rStyle w:val="NormalTok"/>
+        </w:rPr>
+        <w:t xml:space="preserve">1_trimmed.fastq.gz</w:t>
+      </w:r>
+      <w:r>
+        <w:rPr>
+          <w:rStyle w:val="VariableTok"/>
+        </w:rPr>
+        <w:t xml:space="preserve">}</w:t>
+      </w:r>
+      <w:r>
+        <w:rPr>
+          <w:rStyle w:val="NormalTok"/>
+        </w:rPr>
+        <w:t xml:space="preserve">fastp.json</w:t>
+      </w:r>
+      <w:r>
+        <w:rPr>
+          <w:rStyle w:val="VariableTok"/>
+        </w:rPr>
+        <w:t xml:space="preserve">)</w:t>
+      </w:r>
+      <w:r>
+        <w:rPr>
+          <w:rStyle w:val="StringTok"/>
+        </w:rPr>
+        <w:t xml:space="preserve">"</w:t>
+      </w:r>
+      <w:r>
+        <w:rPr>
+          <w:rStyle w:val="NormalTok"/>
+        </w:rPr>
+        <w:t xml:space="preserve"> </w:t>
+      </w:r>
+      <w:r>
+        <w:rPr>
+          <w:rStyle w:val="AttributeTok"/>
+        </w:rPr>
+        <w:t xml:space="preserve">-h</w:t>
+      </w:r>
+      <w:r>
+        <w:rPr>
+          <w:rStyle w:val="NormalTok"/>
+        </w:rPr>
+        <w:t xml:space="preserve"> </w:t>
+      </w:r>
+      <w:r>
+        <w:rPr>
+          <w:rStyle w:val="StringTok"/>
+        </w:rPr>
+        <w:t xml:space="preserve">"</w:t>
+      </w:r>
+      <w:r>
+        <w:rPr>
+          <w:rStyle w:val="VariableTok"/>
+        </w:rPr>
+        <w:t xml:space="preserve">$wd</w:t>
+      </w:r>
+      <w:r>
+        <w:rPr>
+          <w:rStyle w:val="StringTok"/>
+        </w:rPr>
+        <w:t xml:space="preserve">/fastp_reports/</w:t>
+      </w:r>
+      <w:r>
+        <w:rPr>
+          <w:rStyle w:val="VariableTok"/>
+        </w:rPr>
+        <w:t xml:space="preserve">$(</w:t>
+      </w:r>
+      <w:r>
+        <w:rPr>
+          <w:rStyle w:val="FunctionTok"/>
+        </w:rPr>
+        <w:t xml:space="preserve">basename</w:t>
+      </w:r>
+      <w:r>
+        <w:rPr>
+          <w:rStyle w:val="NormalTok"/>
+        </w:rPr>
+        <w:t xml:space="preserve"> </w:t>
+      </w:r>
+      <w:r>
+        <w:rPr>
+          <w:rStyle w:val="VariableTok"/>
+        </w:rPr>
+        <w:t xml:space="preserve">${fwd</w:t>
+      </w:r>
+      <w:r>
+        <w:rPr>
+          <w:rStyle w:val="OperatorTok"/>
+        </w:rPr>
+        <w:t xml:space="preserve">%</w:t>
+      </w:r>
+      <w:r>
+        <w:rPr>
+          <w:rStyle w:val="NormalTok"/>
+        </w:rPr>
+        <w:t xml:space="preserve">1_trimmed.fastq.gz</w:t>
+      </w:r>
+      <w:r>
+        <w:rPr>
+          <w:rStyle w:val="VariableTok"/>
+        </w:rPr>
+        <w:t xml:space="preserve">}</w:t>
+      </w:r>
+      <w:r>
+        <w:rPr>
+          <w:rStyle w:val="NormalTok"/>
+        </w:rPr>
+        <w:t xml:space="preserve">fastp.html</w:t>
+      </w:r>
+      <w:r>
+        <w:rPr>
+          <w:rStyle w:val="VariableTok"/>
+        </w:rPr>
+        <w:t xml:space="preserve">)</w:t>
+      </w:r>
+      <w:r>
+        <w:rPr>
+          <w:rStyle w:val="StringTok"/>
+        </w:rPr>
+        <w:t xml:space="preserve">"</w:t>
       </w:r>
       <w:r>
         <w:br/>
@@ -1044,447 +1810,6 @@
       <w:r>
         <w:rPr>
           <w:rStyle w:val="ControlFlowTok"/>
-        </w:rPr>
-        <w:t xml:space="preserve">for</w:t>
-      </w:r>
-      <w:r>
-        <w:rPr>
-          <w:rStyle w:val="NormalTok"/>
-        </w:rPr>
-        <w:t xml:space="preserve"> file </w:t>
-      </w:r>
-      <w:r>
-        <w:rPr>
-          <w:rStyle w:val="ControlFlowTok"/>
-        </w:rPr>
-        <w:t xml:space="preserve">in</w:t>
-      </w:r>
-      <w:r>
-        <w:rPr>
-          <w:rStyle w:val="NormalTok"/>
-        </w:rPr>
-        <w:t xml:space="preserve"> </w:t>
-      </w:r>
-      <w:r>
-        <w:rPr>
-          <w:rStyle w:val="SpecialCharTok"/>
-        </w:rPr>
-        <w:t xml:space="preserve">$</w:t>
-      </w:r>
-      <w:r>
-        <w:rPr>
-          <w:rStyle w:val="NormalTok"/>
-        </w:rPr>
-        <w:t xml:space="preserve">wd</w:t>
-      </w:r>
-      <w:r>
-        <w:rPr>
-          <w:rStyle w:val="SpecialCharTok"/>
-        </w:rPr>
-        <w:t xml:space="preserve">/</w:t>
-      </w:r>
-      <w:r>
-        <w:rPr>
-          <w:rStyle w:val="ErrorTok"/>
-        </w:rPr>
-        <w:t xml:space="preserve">*</w:t>
-      </w:r>
-      <w:r>
-        <w:rPr>
-          <w:rStyle w:val="DecValTok"/>
-        </w:rPr>
-        <w:t xml:space="preserve">1</w:t>
-      </w:r>
-      <w:r>
-        <w:rPr>
-          <w:rStyle w:val="NormalTok"/>
-        </w:rPr>
-        <w:t xml:space="preserve">_trimmed.fastq.gz; do</w:t>
-      </w:r>
-      <w:r>
-        <w:br/>
-      </w:r>
-      <w:r>
-        <w:br/>
-      </w:r>
-      <w:r>
-        <w:rPr>
-          <w:rStyle w:val="NormalTok"/>
-        </w:rPr>
-        <w:t xml:space="preserve">    fwd</w:t>
-      </w:r>
-      <w:r>
-        <w:rPr>
-          <w:rStyle w:val="OtherTok"/>
-        </w:rPr>
-        <w:t xml:space="preserve">=</w:t>
-      </w:r>
-      <w:r>
-        <w:rPr>
-          <w:rStyle w:val="ErrorTok"/>
-        </w:rPr>
-        <w:t xml:space="preserve">$</w:t>
-      </w:r>
-      <w:r>
-        <w:rPr>
-          <w:rStyle w:val="NormalTok"/>
-        </w:rPr>
-        <w:t xml:space="preserve">file</w:t>
-      </w:r>
-      <w:r>
-        <w:br/>
-      </w:r>
-      <w:r>
-        <w:rPr>
-          <w:rStyle w:val="NormalTok"/>
-        </w:rPr>
-        <w:t xml:space="preserve">    </w:t>
-      </w:r>
-      <w:r>
-        <w:rPr>
-          <w:rStyle w:val="CommentTok"/>
-        </w:rPr>
-        <w:t xml:space="preserve"># replace 1_trimmed.fastq.gz with 2_trimmed.fastq.gz to get the reverse read</w:t>
-      </w:r>
-      <w:r>
-        <w:br/>
-      </w:r>
-      <w:r>
-        <w:rPr>
-          <w:rStyle w:val="NormalTok"/>
-        </w:rPr>
-        <w:t xml:space="preserve">    rev</w:t>
-      </w:r>
-      <w:r>
-        <w:rPr>
-          <w:rStyle w:val="OtherTok"/>
-        </w:rPr>
-        <w:t xml:space="preserve">=</w:t>
-      </w:r>
-      <w:r>
-        <w:rPr>
-          <w:rStyle w:val="ErrorTok"/>
-        </w:rPr>
-        <w:t xml:space="preserve">$</w:t>
-      </w:r>
-      <w:r>
-        <w:rPr>
-          <w:rStyle w:val="NormalTok"/>
-        </w:rPr>
-        <w:t xml:space="preserve">{fwd%</w:t>
-      </w:r>
-      <w:r>
-        <w:rPr>
-          <w:rStyle w:val="DecValTok"/>
-        </w:rPr>
-        <w:t xml:space="preserve">1</w:t>
-      </w:r>
-      <w:r>
-        <w:rPr>
-          <w:rStyle w:val="NormalTok"/>
-        </w:rPr>
-        <w:t xml:space="preserve">_trimmed.fastq.gz}</w:t>
-      </w:r>
-      <w:r>
-        <w:rPr>
-          <w:rStyle w:val="DecValTok"/>
-        </w:rPr>
-        <w:t xml:space="preserve">2</w:t>
-      </w:r>
-      <w:r>
-        <w:rPr>
-          <w:rStyle w:val="NormalTok"/>
-        </w:rPr>
-        <w:t xml:space="preserve">_trimmed.fastq.gz</w:t>
-      </w:r>
-      <w:r>
-        <w:br/>
-      </w:r>
-      <w:r>
-        <w:br/>
-      </w:r>
-      <w:r>
-        <w:rPr>
-          <w:rStyle w:val="NormalTok"/>
-        </w:rPr>
-        <w:t xml:space="preserve">    </w:t>
-      </w:r>
-      <w:r>
-        <w:rPr>
-          <w:rStyle w:val="CommentTok"/>
-        </w:rPr>
-        <w:t xml:space="preserve">#echo $fwd</w:t>
-      </w:r>
-      <w:r>
-        <w:br/>
-      </w:r>
-      <w:r>
-        <w:rPr>
-          <w:rStyle w:val="NormalTok"/>
-        </w:rPr>
-        <w:t xml:space="preserve">    </w:t>
-      </w:r>
-      <w:r>
-        <w:rPr>
-          <w:rStyle w:val="CommentTok"/>
-        </w:rPr>
-        <w:t xml:space="preserve">#echo $rev</w:t>
-      </w:r>
-      <w:r>
-        <w:br/>
-      </w:r>
-      <w:r>
-        <w:br/>
-      </w:r>
-      <w:r>
-        <w:rPr>
-          <w:rStyle w:val="NormalTok"/>
-        </w:rPr>
-        <w:t xml:space="preserve">    </w:t>
-      </w:r>
-      <w:r>
-        <w:rPr>
-          <w:rStyle w:val="CommentTok"/>
-        </w:rPr>
-        <w:t xml:space="preserve"># run fastp on the file</w:t>
-      </w:r>
-      <w:r>
-        <w:br/>
-      </w:r>
-      <w:r>
-        <w:rPr>
-          <w:rStyle w:val="NormalTok"/>
-        </w:rPr>
-        <w:t xml:space="preserve">    fastp </w:t>
-      </w:r>
-      <w:r>
-        <w:rPr>
-          <w:rStyle w:val="SpecialCharTok"/>
-        </w:rPr>
-        <w:t xml:space="preserve">-</w:t>
-      </w:r>
-      <w:r>
-        <w:rPr>
-          <w:rStyle w:val="NormalTok"/>
-        </w:rPr>
-        <w:t xml:space="preserve">i </w:t>
-      </w:r>
-      <w:r>
-        <w:rPr>
-          <w:rStyle w:val="SpecialCharTok"/>
-        </w:rPr>
-        <w:t xml:space="preserve">$</w:t>
-      </w:r>
-      <w:r>
-        <w:rPr>
-          <w:rStyle w:val="NormalTok"/>
-        </w:rPr>
-        <w:t xml:space="preserve">fwd </w:t>
-      </w:r>
-      <w:r>
-        <w:rPr>
-          <w:rStyle w:val="SpecialCharTok"/>
-        </w:rPr>
-        <w:t xml:space="preserve">-</w:t>
-      </w:r>
-      <w:r>
-        <w:rPr>
-          <w:rStyle w:val="NormalTok"/>
-        </w:rPr>
-        <w:t xml:space="preserve">I </w:t>
-      </w:r>
-      <w:r>
-        <w:rPr>
-          <w:rStyle w:val="SpecialCharTok"/>
-        </w:rPr>
-        <w:t xml:space="preserve">$</w:t>
-      </w:r>
-      <w:r>
-        <w:rPr>
-          <w:rStyle w:val="NormalTok"/>
-        </w:rPr>
-        <w:t xml:space="preserve">rev </w:t>
-      </w:r>
-      <w:r>
-        <w:rPr>
-          <w:rStyle w:val="SpecialCharTok"/>
-        </w:rPr>
-        <w:t xml:space="preserve">-</w:t>
-      </w:r>
-      <w:r>
-        <w:rPr>
-          <w:rStyle w:val="NormalTok"/>
-        </w:rPr>
-        <w:t xml:space="preserve">o  </w:t>
-      </w:r>
-      <w:r>
-        <w:rPr>
-          <w:rStyle w:val="StringTok"/>
-        </w:rPr>
-        <w:t xml:space="preserve">"$wd/trimmed/$(basename $fwd)"</w:t>
-      </w:r>
-      <w:r>
-        <w:rPr>
-          <w:rStyle w:val="NormalTok"/>
-        </w:rPr>
-        <w:t xml:space="preserve"> </w:t>
-      </w:r>
-      <w:r>
-        <w:rPr>
-          <w:rStyle w:val="SpecialCharTok"/>
-        </w:rPr>
-        <w:t xml:space="preserve">-</w:t>
-      </w:r>
-      <w:r>
-        <w:rPr>
-          <w:rStyle w:val="NormalTok"/>
-        </w:rPr>
-        <w:t xml:space="preserve">O </w:t>
-      </w:r>
-      <w:r>
-        <w:rPr>
-          <w:rStyle w:val="StringTok"/>
-        </w:rPr>
-        <w:t xml:space="preserve">"$wd/trimmed/$(basename $rev)"</w:t>
-      </w:r>
-      <w:r>
-        <w:rPr>
-          <w:rStyle w:val="NormalTok"/>
-        </w:rPr>
-        <w:t xml:space="preserve"> </w:t>
-      </w:r>
-      <w:r>
-        <w:rPr>
-          <w:rStyle w:val="SpecialCharTok"/>
-        </w:rPr>
-        <w:t xml:space="preserve">-</w:t>
-      </w:r>
-      <w:r>
-        <w:rPr>
-          <w:rStyle w:val="NormalTok"/>
-        </w:rPr>
-        <w:t xml:space="preserve">w </w:t>
-      </w:r>
-      <w:r>
-        <w:rPr>
-          <w:rStyle w:val="DecValTok"/>
-        </w:rPr>
-        <w:t xml:space="preserve">4</w:t>
-      </w:r>
-      <w:r>
-        <w:rPr>
-          <w:rStyle w:val="NormalTok"/>
-        </w:rPr>
-        <w:t xml:space="preserve"> </w:t>
-      </w:r>
-      <w:r>
-        <w:rPr>
-          <w:rStyle w:val="SpecialCharTok"/>
-        </w:rPr>
-        <w:t xml:space="preserve">--</w:t>
-      </w:r>
-      <w:r>
-        <w:rPr>
-          <w:rStyle w:val="NormalTok"/>
-        </w:rPr>
-        <w:t xml:space="preserve">detect_adapter_for_pe </w:t>
-      </w:r>
-      <w:r>
-        <w:rPr>
-          <w:rStyle w:val="SpecialCharTok"/>
-        </w:rPr>
-        <w:t xml:space="preserve">-</w:t>
-      </w:r>
-      <w:r>
-        <w:rPr>
-          <w:rStyle w:val="NormalTok"/>
-        </w:rPr>
-        <w:t xml:space="preserve">l </w:t>
-      </w:r>
-      <w:r>
-        <w:rPr>
-          <w:rStyle w:val="DecValTok"/>
-        </w:rPr>
-        <w:t xml:space="preserve">237</w:t>
-      </w:r>
-      <w:r>
-        <w:rPr>
-          <w:rStyle w:val="NormalTok"/>
-        </w:rPr>
-        <w:t xml:space="preserve"> </w:t>
-      </w:r>
-      <w:r>
-        <w:rPr>
-          <w:rStyle w:val="SpecialCharTok"/>
-        </w:rPr>
-        <w:t xml:space="preserve">-</w:t>
-      </w:r>
-      <w:r>
-        <w:rPr>
-          <w:rStyle w:val="NormalTok"/>
-        </w:rPr>
-        <w:t xml:space="preserve">q </w:t>
-      </w:r>
-      <w:r>
-        <w:rPr>
-          <w:rStyle w:val="DecValTok"/>
-        </w:rPr>
-        <w:t xml:space="preserve">30</w:t>
-      </w:r>
-      <w:r>
-        <w:rPr>
-          <w:rStyle w:val="NormalTok"/>
-        </w:rPr>
-        <w:t xml:space="preserve"> </w:t>
-      </w:r>
-      <w:r>
-        <w:rPr>
-          <w:rStyle w:val="SpecialCharTok"/>
-        </w:rPr>
-        <w:t xml:space="preserve">-</w:t>
-      </w:r>
-      <w:r>
-        <w:rPr>
-          <w:rStyle w:val="NormalTok"/>
-        </w:rPr>
-        <w:t xml:space="preserve">j </w:t>
-      </w:r>
-      <w:r>
-        <w:rPr>
-          <w:rStyle w:val="StringTok"/>
-        </w:rPr>
-        <w:t xml:space="preserve">"$wd/fastp_reports/$(basename ${fwd%1_trimmed.fastq.gz}fastp.json)"</w:t>
-      </w:r>
-      <w:r>
-        <w:rPr>
-          <w:rStyle w:val="NormalTok"/>
-        </w:rPr>
-        <w:t xml:space="preserve"> </w:t>
-      </w:r>
-      <w:r>
-        <w:rPr>
-          <w:rStyle w:val="SpecialCharTok"/>
-        </w:rPr>
-        <w:t xml:space="preserve">-</w:t>
-      </w:r>
-      <w:r>
-        <w:rPr>
-          <w:rStyle w:val="NormalTok"/>
-        </w:rPr>
-        <w:t xml:space="preserve">h </w:t>
-      </w:r>
-      <w:r>
-        <w:rPr>
-          <w:rStyle w:val="StringTok"/>
-        </w:rPr>
-        <w:t xml:space="preserve">"$wd/fastp_reports/$(basename ${fwd%1_trimmed.fastq.gz}fastp.html)"</w:t>
-      </w:r>
-      <w:r>
-        <w:br/>
-      </w:r>
-      <w:r>
-        <w:rPr>
-          <w:rStyle w:val="NormalTok"/>
         </w:rPr>
         <w:t xml:space="preserve">done</w:t>
       </w:r>
@@ -1541,43 +1866,31 @@
       </w:r>
       <w:r>
         <w:rPr>
-          <w:rStyle w:val="NormalTok"/>
-        </w:rPr>
-        <w:t xml:space="preserve">seqkit stats </w:t>
-      </w:r>
-      <w:r>
-        <w:rPr>
-          <w:rStyle w:val="SpecialCharTok"/>
-        </w:rPr>
-        <w:t xml:space="preserve">$</w:t>
-      </w:r>
-      <w:r>
-        <w:rPr>
-          <w:rStyle w:val="NormalTok"/>
-        </w:rPr>
-        <w:t xml:space="preserve">wd</w:t>
-      </w:r>
-      <w:r>
-        <w:rPr>
-          <w:rStyle w:val="SpecialCharTok"/>
-        </w:rPr>
-        <w:t xml:space="preserve">/</w:t>
-      </w:r>
-      <w:r>
-        <w:rPr>
-          <w:rStyle w:val="NormalTok"/>
-        </w:rPr>
-        <w:t xml:space="preserve">trimmed</w:t>
-      </w:r>
-      <w:r>
-        <w:rPr>
-          <w:rStyle w:val="SpecialCharTok"/>
-        </w:rPr>
-        <w:t xml:space="preserve">/</w:t>
-      </w:r>
-      <w:r>
-        <w:rPr>
-          <w:rStyle w:val="ErrorTok"/>
+          <w:rStyle w:val="ExtensionTok"/>
+        </w:rPr>
+        <w:t xml:space="preserve">seqkit</w:t>
+      </w:r>
+      <w:r>
+        <w:rPr>
+          <w:rStyle w:val="NormalTok"/>
+        </w:rPr>
+        <w:t xml:space="preserve"> stats </w:t>
+      </w:r>
+      <w:r>
+        <w:rPr>
+          <w:rStyle w:val="VariableTok"/>
+        </w:rPr>
+        <w:t xml:space="preserve">$wd</w:t>
+      </w:r>
+      <w:r>
+        <w:rPr>
+          <w:rStyle w:val="NormalTok"/>
+        </w:rPr>
+        <w:t xml:space="preserve">/trimmed/</w:t>
+      </w:r>
+      <w:r>
+        <w:rPr>
+          <w:rStyle w:val="PreprocessorTok"/>
         </w:rPr>
         <w:t xml:space="preserve">*</w:t>
       </w:r>
@@ -2463,7 +2776,33 @@
         <w:t xml:space="preserve"> </w:t>
       </w:r>
       <w:r>
-        <w:t xml:space="preserve">against a reference. This command is written as a task which allows us to run it in parallel. An example of running it as a simple for loop in bash is also provided.</w:t>
+        <w:t xml:space="preserve">against a reference. This command is written as a task which allows us to run it in parallel. When</w:t>
+      </w:r>
+      <w:r>
+        <w:t xml:space="preserve"> </w:t>
+      </w:r>
+      <w:r>
+        <w:rPr>
+          <w:b/>
+          <w:bCs/>
+        </w:rPr>
+        <w:t xml:space="preserve">N=1</w:t>
+      </w:r>
+      <w:r>
+        <w:t xml:space="preserve">, it is run iteratively like a simple for loop, but when</w:t>
+      </w:r>
+      <w:r>
+        <w:t xml:space="preserve"> </w:t>
+      </w:r>
+      <w:r>
+        <w:rPr>
+          <w:b/>
+          <w:bCs/>
+        </w:rPr>
+        <w:t xml:space="preserve">N&gt;1</w:t>
+      </w:r>
+      <w:r>
+        <w:t xml:space="preserve">, multiple instances of the task are run in parallel.</w:t>
       </w:r>
     </w:p>
     <w:p>
@@ -2471,7 +2810,7 @@
         <w:pStyle w:val="BodyText"/>
       </w:pPr>
       <w:r>
-        <w:t xml:space="preserve">This example is just mapping some reads back to the same reference genome, and is done on clonal sequencing data, so we are not expecting polymorphisms.</w:t>
+        <w:t xml:space="preserve">This example maps reads from individual samples back to the same reference genome, and is done on clonal sequencing data, so we are not expecting polymorphisms.</w:t>
       </w:r>
     </w:p>
     <w:p>
@@ -2602,6 +2941,76 @@
       <w:r>
         <w:t xml:space="preserve">is the number of threads. Set this to 8 or so if running on the RStudio server, might need to run it lower if on your local machine.</w:t>
       </w:r>
+      <w:r>
+        <w:t xml:space="preserve"> </w:t>
+      </w:r>
+      <w:r>
+        <w:t xml:space="preserve">-</w:t>
+      </w:r>
+      <w:r>
+        <w:t xml:space="preserve"> </w:t>
+      </w:r>
+      <w:r>
+        <w:rPr>
+          <w:b/>
+          <w:bCs/>
+        </w:rPr>
+        <w:t xml:space="preserve">breseq</w:t>
+      </w:r>
+      <w:r>
+        <w:t xml:space="preserve"> </w:t>
+      </w:r>
+      <w:r>
+        <w:t xml:space="preserve">by default does not provide annotation of variants in the VCF file, so we create those using</w:t>
+      </w:r>
+      <w:r>
+        <w:t xml:space="preserve"> </w:t>
+      </w:r>
+      <w:r>
+        <w:rPr>
+          <w:b/>
+          <w:bCs/>
+        </w:rPr>
+        <w:t xml:space="preserve">gdtools ANNOTATE</w:t>
+      </w:r>
+      <w:r>
+        <w:t xml:space="preserve"> </w:t>
+      </w:r>
+      <w:r>
+        <w:t xml:space="preserve">for each file. You can then use</w:t>
+      </w:r>
+      <w:r>
+        <w:t xml:space="preserve"> </w:t>
+      </w:r>
+      <w:r>
+        <w:rPr>
+          <w:b/>
+          <w:bCs/>
+        </w:rPr>
+        <w:t xml:space="preserve">R</w:t>
+      </w:r>
+      <w:r>
+        <w:t xml:space="preserve"> </w:t>
+      </w:r>
+      <w:r>
+        <w:t xml:space="preserve">code below to create a combined</w:t>
+      </w:r>
+      <w:r>
+        <w:t xml:space="preserve"> </w:t>
+      </w:r>
+      <w:r>
+        <w:rPr>
+          <w:b/>
+          <w:bCs/>
+        </w:rPr>
+        <w:t xml:space="preserve">csv</w:t>
+      </w:r>
+      <w:r>
+        <w:t xml:space="preserve"> </w:t>
+      </w:r>
+      <w:r>
+        <w:t xml:space="preserve">file with all the variants and their annotations.</w:t>
+      </w:r>
     </w:p>
     <w:p>
       <w:pPr>
@@ -2618,21 +3027,1222 @@
       </w:r>
       <w:r>
         <w:rPr>
-          <w:rStyle w:val="NormalTok"/>
+          <w:rStyle w:val="VariableTok"/>
         </w:rPr>
         <w:t xml:space="preserve">wd</w:t>
       </w:r>
       <w:r>
         <w:rPr>
+          <w:rStyle w:val="OperatorTok"/>
+        </w:rPr>
+        <w:t xml:space="preserve">=</w:t>
+      </w:r>
+      <w:r>
+        <w:rPr>
+          <w:rStyle w:val="NormalTok"/>
+        </w:rPr>
+        <w:t xml:space="preserve">BASEFOLDER_OF_CHOICE</w:t>
+      </w:r>
+      <w:r>
+        <w:br/>
+      </w:r>
+      <w:r>
+        <w:br/>
+      </w:r>
+      <w:r>
+        <w:rPr>
+          <w:rStyle w:val="CommentTok"/>
+        </w:rPr>
+        <w:t xml:space="preserve"># set reference genome</w:t>
+      </w:r>
+      <w:r>
+        <w:br/>
+      </w:r>
+      <w:r>
+        <w:rPr>
+          <w:rStyle w:val="VariableTok"/>
+        </w:rPr>
+        <w:t xml:space="preserve">ref</w:t>
+      </w:r>
+      <w:r>
+        <w:rPr>
+          <w:rStyle w:val="OperatorTok"/>
+        </w:rPr>
+        <w:t xml:space="preserve">=</w:t>
+      </w:r>
+      <w:r>
+        <w:rPr>
+          <w:rStyle w:val="VariableTok"/>
+        </w:rPr>
+        <w:t xml:space="preserve">$wd</w:t>
+      </w:r>
+      <w:r>
+        <w:rPr>
+          <w:rStyle w:val="NormalTok"/>
+        </w:rPr>
+        <w:t xml:space="preserve">/reference/reference.gbk</w:t>
+      </w:r>
+      <w:r>
+        <w:br/>
+      </w:r>
+      <w:r>
+        <w:br/>
+      </w:r>
+      <w:r>
+        <w:rPr>
+          <w:rStyle w:val="CommentTok"/>
+        </w:rPr>
+        <w:t xml:space="preserve"># set output folder</w:t>
+      </w:r>
+      <w:r>
+        <w:br/>
+      </w:r>
+      <w:r>
+        <w:rPr>
+          <w:rStyle w:val="VariableTok"/>
+        </w:rPr>
+        <w:t xml:space="preserve">output_folder</w:t>
+      </w:r>
+      <w:r>
+        <w:rPr>
+          <w:rStyle w:val="OperatorTok"/>
+        </w:rPr>
+        <w:t xml:space="preserve">=</w:t>
+      </w:r>
+      <w:r>
+        <w:rPr>
+          <w:rStyle w:val="VariableTok"/>
+        </w:rPr>
+        <w:t xml:space="preserve">$wd</w:t>
+      </w:r>
+      <w:r>
+        <w:rPr>
+          <w:rStyle w:val="NormalTok"/>
+        </w:rPr>
+        <w:t xml:space="preserve">/breseq</w:t>
+      </w:r>
+      <w:r>
+        <w:br/>
+      </w:r>
+      <w:r>
+        <w:rPr>
+          <w:rStyle w:val="CommentTok"/>
+        </w:rPr>
+        <w:t xml:space="preserve"># make folder if it does not exist</w:t>
+      </w:r>
+      <w:r>
+        <w:br/>
+      </w:r>
+      <w:r>
+        <w:rPr>
+          <w:rStyle w:val="FunctionTok"/>
+        </w:rPr>
+        <w:t xml:space="preserve">mkdir</w:t>
+      </w:r>
+      <w:r>
+        <w:rPr>
+          <w:rStyle w:val="NormalTok"/>
+        </w:rPr>
+        <w:t xml:space="preserve"> </w:t>
+      </w:r>
+      <w:r>
+        <w:rPr>
+          <w:rStyle w:val="AttributeTok"/>
+        </w:rPr>
+        <w:t xml:space="preserve">-p</w:t>
+      </w:r>
+      <w:r>
+        <w:rPr>
+          <w:rStyle w:val="NormalTok"/>
+        </w:rPr>
+        <w:t xml:space="preserve"> </w:t>
+      </w:r>
+      <w:r>
+        <w:rPr>
+          <w:rStyle w:val="VariableTok"/>
+        </w:rPr>
+        <w:t xml:space="preserve">$output_folder</w:t>
+      </w:r>
+      <w:r>
+        <w:br/>
+      </w:r>
+      <w:r>
+        <w:br/>
+      </w:r>
+      <w:r>
+        <w:rPr>
+          <w:rStyle w:val="CommentTok"/>
+        </w:rPr>
+        <w:t xml:space="preserve"># write up the breseq command in a task</w:t>
+      </w:r>
+      <w:r>
+        <w:br/>
+      </w:r>
+      <w:r>
+        <w:rPr>
+          <w:rStyle w:val="FunctionTok"/>
+        </w:rPr>
+        <w:t xml:space="preserve">task()</w:t>
+      </w:r>
+      <w:r>
+        <w:rPr>
+          <w:rStyle w:val="KeywordTok"/>
+        </w:rPr>
+        <w:t xml:space="preserve">{</w:t>
+      </w:r>
+      <w:r>
+        <w:br/>
+      </w:r>
+      <w:r>
+        <w:rPr>
+          <w:rStyle w:val="NormalTok"/>
+        </w:rPr>
+        <w:t xml:space="preserve">        </w:t>
+      </w:r>
+      <w:r>
+        <w:rPr>
+          <w:rStyle w:val="CommentTok"/>
+        </w:rPr>
+        <w:t xml:space="preserve"># assign fwd and rev files</w:t>
+      </w:r>
+      <w:r>
+        <w:br/>
+      </w:r>
+      <w:r>
+        <w:rPr>
+          <w:rStyle w:val="NormalTok"/>
+        </w:rPr>
+        <w:t xml:space="preserve">        </w:t>
+      </w:r>
+      <w:r>
+        <w:rPr>
+          <w:rStyle w:val="VariableTok"/>
+        </w:rPr>
+        <w:t xml:space="preserve">file_fwd</w:t>
+      </w:r>
+      <w:r>
+        <w:rPr>
+          <w:rStyle w:val="OperatorTok"/>
+        </w:rPr>
+        <w:t xml:space="preserve">=</w:t>
+      </w:r>
+      <w:r>
+        <w:rPr>
+          <w:rStyle w:val="StringTok"/>
+        </w:rPr>
+        <w:t xml:space="preserve">"</w:t>
+      </w:r>
+      <w:r>
+        <w:rPr>
+          <w:rStyle w:val="VariableTok"/>
+        </w:rPr>
+        <w:t xml:space="preserve">$1</w:t>
+      </w:r>
+      <w:r>
+        <w:rPr>
+          <w:rStyle w:val="StringTok"/>
+        </w:rPr>
+        <w:t xml:space="preserve">"</w:t>
+      </w:r>
+      <w:r>
+        <w:br/>
+      </w:r>
+      <w:r>
+        <w:br/>
+      </w:r>
+      <w:r>
+        <w:rPr>
+          <w:rStyle w:val="NormalTok"/>
+        </w:rPr>
+        <w:t xml:space="preserve">        </w:t>
+      </w:r>
+      <w:r>
+        <w:rPr>
+          <w:rStyle w:val="CommentTok"/>
+        </w:rPr>
+        <w:t xml:space="preserve"># assign fwd and rev files</w:t>
+      </w:r>
+      <w:r>
+        <w:br/>
+      </w:r>
+      <w:r>
+        <w:rPr>
+          <w:rStyle w:val="NormalTok"/>
+        </w:rPr>
+        <w:t xml:space="preserve">        </w:t>
+      </w:r>
+      <w:r>
+        <w:rPr>
+          <w:rStyle w:val="VariableTok"/>
+        </w:rPr>
+        <w:t xml:space="preserve">file_fwd</w:t>
+      </w:r>
+      <w:r>
+        <w:rPr>
+          <w:rStyle w:val="OperatorTok"/>
+        </w:rPr>
+        <w:t xml:space="preserve">=</w:t>
+      </w:r>
+      <w:r>
+        <w:rPr>
+          <w:rStyle w:val="StringTok"/>
+        </w:rPr>
+        <w:t xml:space="preserve">"</w:t>
+      </w:r>
+      <w:r>
+        <w:rPr>
+          <w:rStyle w:val="VariableTok"/>
+        </w:rPr>
+        <w:t xml:space="preserve">$1</w:t>
+      </w:r>
+      <w:r>
+        <w:rPr>
+          <w:rStyle w:val="StringTok"/>
+        </w:rPr>
+        <w:t xml:space="preserve">"</w:t>
+      </w:r>
+      <w:r>
+        <w:br/>
+      </w:r>
+      <w:r>
+        <w:rPr>
+          <w:rStyle w:val="NormalTok"/>
+        </w:rPr>
+        <w:t xml:space="preserve">        </w:t>
+      </w:r>
+      <w:r>
+        <w:rPr>
+          <w:rStyle w:val="VariableTok"/>
+        </w:rPr>
+        <w:t xml:space="preserve">file_rev</w:t>
+      </w:r>
+      <w:r>
+        <w:rPr>
+          <w:rStyle w:val="OperatorTok"/>
+        </w:rPr>
+        <w:t xml:space="preserve">=</w:t>
+      </w:r>
+      <w:r>
+        <w:rPr>
+          <w:rStyle w:val="VariableTok"/>
+        </w:rPr>
+        <w:t xml:space="preserve">${file</w:t>
+      </w:r>
+      <w:r>
+        <w:rPr>
+          <w:rStyle w:val="OperatorTok"/>
+        </w:rPr>
+        <w:t xml:space="preserve">%</w:t>
+      </w:r>
+      <w:r>
+        <w:rPr>
+          <w:rStyle w:val="NormalTok"/>
+        </w:rPr>
+        <w:t xml:space="preserve">_1_trimmed.fastq.gz</w:t>
+      </w:r>
+      <w:r>
+        <w:rPr>
+          <w:rStyle w:val="VariableTok"/>
+        </w:rPr>
+        <w:t xml:space="preserve">}</w:t>
+      </w:r>
+      <w:r>
+        <w:rPr>
+          <w:rStyle w:val="NormalTok"/>
+        </w:rPr>
+        <w:t xml:space="preserve">_2_trimmed.fastq.gz</w:t>
+      </w:r>
+      <w:r>
+        <w:br/>
+      </w:r>
+      <w:r>
+        <w:br/>
+      </w:r>
+      <w:r>
+        <w:rPr>
+          <w:rStyle w:val="NormalTok"/>
+        </w:rPr>
+        <w:t xml:space="preserve">        </w:t>
+      </w:r>
+      <w:r>
+        <w:rPr>
+          <w:rStyle w:val="CommentTok"/>
+        </w:rPr>
+        <w:t xml:space="preserve">#stub</w:t>
+      </w:r>
+      <w:r>
+        <w:br/>
+      </w:r>
+      <w:r>
+        <w:rPr>
+          <w:rStyle w:val="NormalTok"/>
+        </w:rPr>
+        <w:t xml:space="preserve">        </w:t>
+      </w:r>
+      <w:r>
+        <w:rPr>
+          <w:rStyle w:val="VariableTok"/>
+        </w:rPr>
+        <w:t xml:space="preserve">stub</w:t>
+      </w:r>
+      <w:r>
+        <w:rPr>
+          <w:rStyle w:val="OperatorTok"/>
+        </w:rPr>
+        <w:t xml:space="preserve">=</w:t>
+      </w:r>
+      <w:r>
+        <w:rPr>
+          <w:rStyle w:val="VariableTok"/>
+        </w:rPr>
+        <w:t xml:space="preserve">$(</w:t>
+      </w:r>
+      <w:r>
+        <w:rPr>
+          <w:rStyle w:val="FunctionTok"/>
+        </w:rPr>
+        <w:t xml:space="preserve">basename</w:t>
+      </w:r>
+      <w:r>
+        <w:rPr>
+          <w:rStyle w:val="NormalTok"/>
+        </w:rPr>
+        <w:t xml:space="preserve"> </w:t>
+      </w:r>
+      <w:r>
+        <w:rPr>
+          <w:rStyle w:val="VariableTok"/>
+        </w:rPr>
+        <w:t xml:space="preserve">${file</w:t>
+      </w:r>
+      <w:r>
+        <w:rPr>
+          <w:rStyle w:val="OperatorTok"/>
+        </w:rPr>
+        <w:t xml:space="preserve">%</w:t>
+      </w:r>
+      <w:r>
+        <w:rPr>
+          <w:rStyle w:val="NormalTok"/>
+        </w:rPr>
+        <w:t xml:space="preserve">_1_trimmed.fastq.gz</w:t>
+      </w:r>
+      <w:r>
+        <w:rPr>
+          <w:rStyle w:val="VariableTok"/>
+        </w:rPr>
+        <w:t xml:space="preserve">})</w:t>
+      </w:r>
+      <w:r>
+        <w:br/>
+      </w:r>
+      <w:r>
+        <w:br/>
+      </w:r>
+      <w:r>
+        <w:rPr>
+          <w:rStyle w:val="NormalTok"/>
+        </w:rPr>
+        <w:t xml:space="preserve">        </w:t>
+      </w:r>
+      <w:r>
+        <w:rPr>
+          <w:rStyle w:val="BuiltInTok"/>
+        </w:rPr>
+        <w:t xml:space="preserve">echo</w:t>
+      </w:r>
+      <w:r>
+        <w:rPr>
+          <w:rStyle w:val="NormalTok"/>
+        </w:rPr>
+        <w:t xml:space="preserve"> </w:t>
+      </w:r>
+      <w:r>
+        <w:rPr>
+          <w:rStyle w:val="VariableTok"/>
+        </w:rPr>
+        <w:t xml:space="preserve">$stub</w:t>
+      </w:r>
+      <w:r>
+        <w:br/>
+      </w:r>
+      <w:r>
+        <w:br/>
+      </w:r>
+      <w:r>
+        <w:rPr>
+          <w:rStyle w:val="NormalTok"/>
+        </w:rPr>
+        <w:t xml:space="preserve">        </w:t>
+      </w:r>
+      <w:r>
+        <w:rPr>
+          <w:rStyle w:val="FunctionTok"/>
+        </w:rPr>
+        <w:t xml:space="preserve">mkdir</w:t>
+      </w:r>
+      <w:r>
+        <w:rPr>
+          <w:rStyle w:val="NormalTok"/>
+        </w:rPr>
+        <w:t xml:space="preserve"> </w:t>
+      </w:r>
+      <w:r>
+        <w:rPr>
+          <w:rStyle w:val="AttributeTok"/>
+        </w:rPr>
+        <w:t xml:space="preserve">-p</w:t>
+      </w:r>
+      <w:r>
+        <w:rPr>
+          <w:rStyle w:val="NormalTok"/>
+        </w:rPr>
+        <w:t xml:space="preserve"> </w:t>
+      </w:r>
+      <w:r>
+        <w:rPr>
+          <w:rStyle w:val="VariableTok"/>
+        </w:rPr>
+        <w:t xml:space="preserve">$wd</w:t>
+      </w:r>
+      <w:r>
+        <w:rPr>
+          <w:rStyle w:val="NormalTok"/>
+        </w:rPr>
+        <w:t xml:space="preserve">/breseq/</w:t>
+      </w:r>
+      <w:r>
+        <w:rPr>
+          <w:rStyle w:val="VariableTok"/>
+        </w:rPr>
+        <w:t xml:space="preserve">$stub</w:t>
+      </w:r>
+      <w:r>
+        <w:br/>
+      </w:r>
+      <w:r>
+        <w:br/>
+      </w:r>
+      <w:r>
+        <w:rPr>
+          <w:rStyle w:val="NormalTok"/>
+        </w:rPr>
+        <w:t xml:space="preserve">        </w:t>
+      </w:r>
+      <w:r>
+        <w:rPr>
+          <w:rStyle w:val="CommentTok"/>
+        </w:rPr>
+        <w:t xml:space="preserve"># run breseq - there are two contigs so run them in -c contig mode</w:t>
+      </w:r>
+      <w:r>
+        <w:br/>
+      </w:r>
+      <w:r>
+        <w:rPr>
+          <w:rStyle w:val="NormalTok"/>
+        </w:rPr>
+        <w:t xml:space="preserve">        </w:t>
+      </w:r>
+      <w:r>
+        <w:rPr>
+          <w:rStyle w:val="ExtensionTok"/>
+        </w:rPr>
+        <w:t xml:space="preserve">breseq</w:t>
+      </w:r>
+      <w:r>
+        <w:rPr>
+          <w:rStyle w:val="NormalTok"/>
+        </w:rPr>
+        <w:t xml:space="preserve"> </w:t>
+      </w:r>
+      <w:r>
+        <w:rPr>
+          <w:rStyle w:val="VariableTok"/>
+        </w:rPr>
+        <w:t xml:space="preserve">$file_fwd</w:t>
+      </w:r>
+      <w:r>
+        <w:rPr>
+          <w:rStyle w:val="NormalTok"/>
+        </w:rPr>
+        <w:t xml:space="preserve"> </w:t>
+      </w:r>
+      <w:r>
+        <w:rPr>
+          <w:rStyle w:val="VariableTok"/>
+        </w:rPr>
+        <w:t xml:space="preserve">$file_rev</w:t>
+      </w:r>
+      <w:r>
+        <w:rPr>
+          <w:rStyle w:val="NormalTok"/>
+        </w:rPr>
+        <w:t xml:space="preserve"> </w:t>
+      </w:r>
+      <w:r>
+        <w:rPr>
+          <w:rStyle w:val="AttributeTok"/>
+        </w:rPr>
+        <w:t xml:space="preserve">-j</w:t>
+      </w:r>
+      <w:r>
+        <w:rPr>
+          <w:rStyle w:val="NormalTok"/>
+        </w:rPr>
+        <w:t xml:space="preserve"> 4 </w:t>
+      </w:r>
+      <w:r>
+        <w:rPr>
+          <w:rStyle w:val="AttributeTok"/>
+        </w:rPr>
+        <w:t xml:space="preserve">-o</w:t>
+      </w:r>
+      <w:r>
+        <w:rPr>
+          <w:rStyle w:val="NormalTok"/>
+        </w:rPr>
+        <w:t xml:space="preserve">  </w:t>
+      </w:r>
+      <w:r>
+        <w:rPr>
+          <w:rStyle w:val="VariableTok"/>
+        </w:rPr>
+        <w:t xml:space="preserve">$stub</w:t>
+      </w:r>
+      <w:r>
+        <w:rPr>
+          <w:rStyle w:val="NormalTok"/>
+        </w:rPr>
+        <w:t xml:space="preserve"> </w:t>
+      </w:r>
+      <w:r>
+        <w:rPr>
+          <w:rStyle w:val="AttributeTok"/>
+        </w:rPr>
+        <w:t xml:space="preserve">-r</w:t>
+      </w:r>
+      <w:r>
+        <w:rPr>
+          <w:rStyle w:val="NormalTok"/>
+        </w:rPr>
+        <w:t xml:space="preserve"> </w:t>
+      </w:r>
+      <w:r>
+        <w:rPr>
+          <w:rStyle w:val="VariableTok"/>
+        </w:rPr>
+        <w:t xml:space="preserve">$ref</w:t>
+      </w:r>
+      <w:r>
+        <w:br/>
+      </w:r>
+      <w:r>
+        <w:br/>
+      </w:r>
+      <w:r>
+        <w:rPr>
+          <w:rStyle w:val="NormalTok"/>
+        </w:rPr>
+        <w:t xml:space="preserve">        </w:t>
+      </w:r>
+      <w:r>
+        <w:rPr>
+          <w:rStyle w:val="CommentTok"/>
+        </w:rPr>
+        <w:t xml:space="preserve"># run gdtools to annotate the variants</w:t>
+      </w:r>
+      <w:r>
+        <w:br/>
+      </w:r>
+      <w:r>
+        <w:rPr>
+          <w:rStyle w:val="NormalTok"/>
+        </w:rPr>
+        <w:t xml:space="preserve">        </w:t>
+      </w:r>
+      <w:r>
+        <w:rPr>
+          <w:rStyle w:val="ExtensionTok"/>
+        </w:rPr>
+        <w:t xml:space="preserve">gdtools</w:t>
+      </w:r>
+      <w:r>
+        <w:rPr>
+          <w:rStyle w:val="NormalTok"/>
+        </w:rPr>
+        <w:t xml:space="preserve"> ANNOTATE </w:t>
+      </w:r>
+      <w:r>
+        <w:rPr>
+          <w:rStyle w:val="VariableTok"/>
+        </w:rPr>
+        <w:t xml:space="preserve">$stub</w:t>
+      </w:r>
+      <w:r>
+        <w:rPr>
+          <w:rStyle w:val="NormalTok"/>
+        </w:rPr>
+        <w:t xml:space="preserve">/output/output.gd </w:t>
+      </w:r>
+      <w:r>
+        <w:rPr>
+          <w:rStyle w:val="AttributeTok"/>
+        </w:rPr>
+        <w:t xml:space="preserve">-r</w:t>
+      </w:r>
+      <w:r>
+        <w:rPr>
+          <w:rStyle w:val="NormalTok"/>
+        </w:rPr>
+        <w:t xml:space="preserve"> </w:t>
+      </w:r>
+      <w:r>
+        <w:rPr>
+          <w:rStyle w:val="VariableTok"/>
+        </w:rPr>
+        <w:t xml:space="preserve">$ref</w:t>
+      </w:r>
+      <w:r>
+        <w:rPr>
+          <w:rStyle w:val="NormalTok"/>
+        </w:rPr>
+        <w:t xml:space="preserve"> </w:t>
+      </w:r>
+      <w:r>
+        <w:rPr>
+          <w:rStyle w:val="AttributeTok"/>
+        </w:rPr>
+        <w:t xml:space="preserve">-f</w:t>
+      </w:r>
+      <w:r>
+        <w:rPr>
+          <w:rStyle w:val="NormalTok"/>
+        </w:rPr>
+        <w:t xml:space="preserve"> CSV </w:t>
+      </w:r>
+      <w:r>
+        <w:rPr>
+          <w:rStyle w:val="AttributeTok"/>
+        </w:rPr>
+        <w:t xml:space="preserve">--output</w:t>
+      </w:r>
+      <w:r>
+        <w:rPr>
+          <w:rStyle w:val="NormalTok"/>
+        </w:rPr>
+        <w:t xml:space="preserve"> </w:t>
+      </w:r>
+      <w:r>
+        <w:rPr>
+          <w:rStyle w:val="VariableTok"/>
+        </w:rPr>
+        <w:t xml:space="preserve">$stub</w:t>
+      </w:r>
+      <w:r>
+        <w:rPr>
+          <w:rStyle w:val="NormalTok"/>
+        </w:rPr>
+        <w:t xml:space="preserve">/output/output.csv</w:t>
+      </w:r>
+      <w:r>
+        <w:br/>
+      </w:r>
+      <w:r>
+        <w:rPr>
+          <w:rStyle w:val="KeywordTok"/>
+        </w:rPr>
+        <w:t xml:space="preserve">}</w:t>
+      </w:r>
+      <w:r>
+        <w:br/>
+      </w:r>
+      <w:r>
+        <w:br/>
+      </w:r>
+      <w:r>
+        <w:rPr>
+          <w:rStyle w:val="CommentTok"/>
+        </w:rPr>
+        <w:t xml:space="preserve"># run one instance of this </w:t>
+      </w:r>
+      <w:r>
+        <w:br/>
+      </w:r>
+      <w:r>
+        <w:rPr>
+          <w:rStyle w:val="VariableTok"/>
+        </w:rPr>
+        <w:t xml:space="preserve">N</w:t>
+      </w:r>
+      <w:r>
+        <w:rPr>
+          <w:rStyle w:val="OperatorTok"/>
+        </w:rPr>
+        <w:t xml:space="preserve">=</w:t>
+      </w:r>
+      <w:r>
+        <w:rPr>
+          <w:rStyle w:val="NormalTok"/>
+        </w:rPr>
+        <w:t xml:space="preserve">1</w:t>
+      </w:r>
+      <w:r>
+        <w:br/>
+      </w:r>
+      <w:r>
+        <w:br/>
+      </w:r>
+      <w:r>
+        <w:rPr>
+          <w:rStyle w:val="CommentTok"/>
+        </w:rPr>
+        <w:t xml:space="preserve"># try and run it on 6 instances at once</w:t>
+      </w:r>
+      <w:r>
+        <w:br/>
+      </w:r>
+      <w:r>
+        <w:rPr>
+          <w:rStyle w:val="KeywordTok"/>
+        </w:rPr>
+        <w:t xml:space="preserve">(</w:t>
+      </w:r>
+      <w:r>
+        <w:br/>
+      </w:r>
+      <w:r>
+        <w:rPr>
+          <w:rStyle w:val="ControlFlowTok"/>
+        </w:rPr>
+        <w:t xml:space="preserve">for</w:t>
+      </w:r>
+      <w:r>
+        <w:rPr>
+          <w:rStyle w:val="NormalTok"/>
+        </w:rPr>
+        <w:t xml:space="preserve"> file </w:t>
+      </w:r>
+      <w:r>
+        <w:rPr>
+          <w:rStyle w:val="KeywordTok"/>
+        </w:rPr>
+        <w:t xml:space="preserve">in</w:t>
+      </w:r>
+      <w:r>
+        <w:rPr>
+          <w:rStyle w:val="NormalTok"/>
+        </w:rPr>
+        <w:t xml:space="preserve"> </w:t>
+      </w:r>
+      <w:r>
+        <w:rPr>
+          <w:rStyle w:val="VariableTok"/>
+        </w:rPr>
+        <w:t xml:space="preserve">$trimmed_files</w:t>
+      </w:r>
+      <w:r>
+        <w:rPr>
+          <w:rStyle w:val="NormalTok"/>
+        </w:rPr>
+        <w:t xml:space="preserve">/</w:t>
+      </w:r>
+      <w:r>
+        <w:rPr>
+          <w:rStyle w:val="PreprocessorTok"/>
+        </w:rPr>
+        <w:t xml:space="preserve">*</w:t>
+      </w:r>
+      <w:r>
+        <w:rPr>
+          <w:rStyle w:val="NormalTok"/>
+        </w:rPr>
+        <w:t xml:space="preserve">_1_trimmed.fastq.gz</w:t>
+      </w:r>
+      <w:r>
+        <w:rPr>
+          <w:rStyle w:val="KeywordTok"/>
+        </w:rPr>
+        <w:t xml:space="preserve">;</w:t>
+      </w:r>
+      <w:r>
+        <w:rPr>
+          <w:rStyle w:val="NormalTok"/>
+        </w:rPr>
+        <w:t xml:space="preserve"> </w:t>
+      </w:r>
+      <w:r>
+        <w:rPr>
+          <w:rStyle w:val="ControlFlowTok"/>
+        </w:rPr>
+        <w:t xml:space="preserve">do</w:t>
+      </w:r>
+      <w:r>
+        <w:rPr>
+          <w:rStyle w:val="NormalTok"/>
+        </w:rPr>
+        <w:t xml:space="preserve"> </w:t>
+      </w:r>
+      <w:r>
+        <w:br/>
+      </w:r>
+      <w:r>
+        <w:rPr>
+          <w:rStyle w:val="NormalTok"/>
+        </w:rPr>
+        <w:t xml:space="preserve">   </w:t>
+      </w:r>
+      <w:r>
+        <w:rPr>
+          <w:rStyle w:val="KeywordTok"/>
+        </w:rPr>
+        <w:t xml:space="preserve">((</w:t>
+      </w:r>
+      <w:r>
+        <w:rPr>
+          <w:rStyle w:val="VariableTok"/>
+        </w:rPr>
+        <w:t xml:space="preserve">i</w:t>
+      </w:r>
+      <w:r>
+        <w:rPr>
+          <w:rStyle w:val="OperatorTok"/>
+        </w:rPr>
+        <w:t xml:space="preserve">=</w:t>
+      </w:r>
+      <w:r>
+        <w:rPr>
+          <w:rStyle w:val="VariableTok"/>
+        </w:rPr>
+        <w:t xml:space="preserve">i</w:t>
+      </w:r>
+      <w:r>
+        <w:rPr>
+          <w:rStyle w:val="OperatorTok"/>
+        </w:rPr>
+        <w:t xml:space="preserve">%</w:t>
+      </w:r>
+      <w:r>
+        <w:rPr>
+          <w:rStyle w:val="VariableTok"/>
+        </w:rPr>
+        <w:t xml:space="preserve">N</w:t>
+      </w:r>
+      <w:r>
+        <w:rPr>
+          <w:rStyle w:val="KeywordTok"/>
+        </w:rPr>
+        <w:t xml:space="preserve">));</w:t>
+      </w:r>
+      <w:r>
+        <w:rPr>
+          <w:rStyle w:val="NormalTok"/>
+        </w:rPr>
+        <w:t xml:space="preserve"> </w:t>
+      </w:r>
+      <w:r>
+        <w:rPr>
+          <w:rStyle w:val="KeywordTok"/>
+        </w:rPr>
+        <w:t xml:space="preserve">((</w:t>
+      </w:r>
+      <w:r>
+        <w:rPr>
+          <w:rStyle w:val="VariableTok"/>
+        </w:rPr>
+        <w:t xml:space="preserve">i</w:t>
+      </w:r>
+      <w:r>
+        <w:rPr>
+          <w:rStyle w:val="OperatorTok"/>
+        </w:rPr>
+        <w:t xml:space="preserve">++==</w:t>
+      </w:r>
+      <w:r>
+        <w:rPr>
+          <w:rStyle w:val="DecValTok"/>
+        </w:rPr>
+        <w:t xml:space="preserve">0</w:t>
+      </w:r>
+      <w:r>
+        <w:rPr>
+          <w:rStyle w:val="KeywordTok"/>
+        </w:rPr>
+        <w:t xml:space="preserve">))</w:t>
+      </w:r>
+      <w:r>
+        <w:rPr>
+          <w:rStyle w:val="NormalTok"/>
+        </w:rPr>
+        <w:t xml:space="preserve"> </w:t>
+      </w:r>
+      <w:r>
+        <w:rPr>
+          <w:rStyle w:val="KeywordTok"/>
+        </w:rPr>
+        <w:t xml:space="preserve">&amp;&amp;</w:t>
+      </w:r>
+      <w:r>
+        <w:rPr>
+          <w:rStyle w:val="NormalTok"/>
+        </w:rPr>
+        <w:t xml:space="preserve"> </w:t>
+      </w:r>
+      <w:r>
+        <w:rPr>
+          <w:rStyle w:val="BuiltInTok"/>
+        </w:rPr>
+        <w:t xml:space="preserve">wait</w:t>
+      </w:r>
+      <w:r>
+        <w:br/>
+      </w:r>
+      <w:r>
+        <w:rPr>
+          <w:rStyle w:val="NormalTok"/>
+        </w:rPr>
+        <w:t xml:space="preserve">   </w:t>
+      </w:r>
+      <w:r>
+        <w:rPr>
+          <w:rStyle w:val="ExtensionTok"/>
+        </w:rPr>
+        <w:t xml:space="preserve">task</w:t>
+      </w:r>
+      <w:r>
+        <w:rPr>
+          <w:rStyle w:val="NormalTok"/>
+        </w:rPr>
+        <w:t xml:space="preserve"> </w:t>
+      </w:r>
+      <w:r>
+        <w:rPr>
+          <w:rStyle w:val="StringTok"/>
+        </w:rPr>
+        <w:t xml:space="preserve">"</w:t>
+      </w:r>
+      <w:r>
+        <w:rPr>
+          <w:rStyle w:val="VariableTok"/>
+        </w:rPr>
+        <w:t xml:space="preserve">$file</w:t>
+      </w:r>
+      <w:r>
+        <w:rPr>
+          <w:rStyle w:val="StringTok"/>
+        </w:rPr>
+        <w:t xml:space="preserve">"</w:t>
+      </w:r>
+      <w:r>
+        <w:rPr>
+          <w:rStyle w:val="NormalTok"/>
+        </w:rPr>
+        <w:t xml:space="preserve"> </w:t>
+      </w:r>
+      <w:r>
+        <w:rPr>
+          <w:rStyle w:val="KeywordTok"/>
+        </w:rPr>
+        <w:t xml:space="preserve">&amp;</w:t>
+      </w:r>
+      <w:r>
+        <w:rPr>
+          <w:rStyle w:val="NormalTok"/>
+        </w:rPr>
+        <w:t xml:space="preserve"> </w:t>
+      </w:r>
+      <w:r>
+        <w:br/>
+      </w:r>
+      <w:r>
+        <w:rPr>
+          <w:rStyle w:val="ControlFlowTok"/>
+        </w:rPr>
+        <w:t xml:space="preserve">done</w:t>
+      </w:r>
+      <w:r>
+        <w:br/>
+      </w:r>
+      <w:r>
+        <w:rPr>
+          <w:rStyle w:val="KeywordTok"/>
+        </w:rPr>
+        <w:t xml:space="preserve">)</w:t>
+      </w:r>
+    </w:p>
+    <w:p>
+      <w:pPr>
+        <w:pStyle w:val="FirstParagraph"/>
+      </w:pPr>
+      <w:r>
+        <w:t xml:space="preserve">This will create a folder called</w:t>
+      </w:r>
+      <w:r>
+        <w:t xml:space="preserve"> </w:t>
+      </w:r>
+      <w:r>
+        <w:rPr>
+          <w:b/>
+          <w:bCs/>
+        </w:rPr>
+        <w:t xml:space="preserve">breseq</w:t>
+      </w:r>
+      <w:r>
+        <w:t xml:space="preserve"> </w:t>
+      </w:r>
+      <w:r>
+        <w:t xml:space="preserve">in the working directory, and within that folder will be a folder for each sample containing intermediate and output files for that sample.</w:t>
+      </w:r>
+    </w:p>
+    <w:p>
+      <w:pPr>
+        <w:pStyle w:val="BodyText"/>
+      </w:pPr>
+      <w:r>
+        <w:t xml:space="preserve">You can then go into R and create a combined CSV file with all the variants and their annotations for each sample.</w:t>
+      </w:r>
+    </w:p>
+    <w:p>
+      <w:pPr>
+        <w:pStyle w:val="SourceCode"/>
+      </w:pPr>
+      <w:r>
+        <w:rPr>
+          <w:rStyle w:val="CommentTok"/>
+        </w:rPr>
+        <w:t xml:space="preserve"># load in libraries</w:t>
+      </w:r>
+      <w:r>
+        <w:br/>
+      </w:r>
+      <w:r>
+        <w:rPr>
+          <w:rStyle w:val="NormalTok"/>
+        </w:rPr>
+        <w:t xml:space="preserve">librarian</w:t>
+      </w:r>
+      <w:r>
+        <w:rPr>
+          <w:rStyle w:val="SpecialCharTok"/>
+        </w:rPr>
+        <w:t xml:space="preserve">::</w:t>
+      </w:r>
+      <w:r>
+        <w:rPr>
+          <w:rStyle w:val="FunctionTok"/>
+        </w:rPr>
+        <w:t xml:space="preserve">shelf</w:t>
+      </w:r>
+      <w:r>
+        <w:rPr>
+          <w:rStyle w:val="NormalTok"/>
+        </w:rPr>
+        <w:t xml:space="preserve">(tidyverse, vcfR)</w:t>
+      </w:r>
+      <w:r>
+        <w:br/>
+      </w:r>
+      <w:r>
+        <w:br/>
+      </w:r>
+      <w:r>
+        <w:rPr>
+          <w:rStyle w:val="CommentTok"/>
+        </w:rPr>
+        <w:t xml:space="preserve"># list folders in the breseq output folder</w:t>
+      </w:r>
+      <w:r>
+        <w:br/>
+      </w:r>
+      <w:r>
+        <w:rPr>
+          <w:rStyle w:val="NormalTok"/>
+        </w:rPr>
+        <w:t xml:space="preserve">folders </w:t>
+      </w:r>
+      <w:r>
+        <w:rPr>
           <w:rStyle w:val="OtherTok"/>
         </w:rPr>
-        <w:t xml:space="preserve">=</w:t>
-      </w:r>
-      <w:r>
-        <w:rPr>
-          <w:rStyle w:val="NormalTok"/>
-        </w:rPr>
-        <w:t xml:space="preserve">BASEFOLDER_OF_CHOICE</w:t>
+        <w:t xml:space="preserve">&lt;-</w:t>
+      </w:r>
+      <w:r>
+        <w:rPr>
+          <w:rStyle w:val="NormalTok"/>
+        </w:rPr>
+        <w:t xml:space="preserve"> </w:t>
+      </w:r>
+      <w:r>
+        <w:rPr>
+          <w:rStyle w:val="FunctionTok"/>
+        </w:rPr>
+        <w:t xml:space="preserve">list.dirs</w:t>
+      </w:r>
+      <w:r>
+        <w:rPr>
+          <w:rStyle w:val="NormalTok"/>
+        </w:rPr>
+        <w:t xml:space="preserve">(</w:t>
+      </w:r>
+      <w:r>
+        <w:rPr>
+          <w:rStyle w:val="StringTok"/>
+        </w:rPr>
+        <w:t xml:space="preserve">"breseq"</w:t>
+      </w:r>
+      <w:r>
+        <w:rPr>
+          <w:rStyle w:val="NormalTok"/>
+        </w:rPr>
+        <w:t xml:space="preserve">, </w:t>
+      </w:r>
+      <w:r>
+        <w:rPr>
+          <w:rStyle w:val="AttributeTok"/>
+        </w:rPr>
+        <w:t xml:space="preserve">full.names =</w:t>
+      </w:r>
+      <w:r>
+        <w:rPr>
+          <w:rStyle w:val="NormalTok"/>
+        </w:rPr>
+        <w:t xml:space="preserve"> </w:t>
+      </w:r>
+      <w:r>
+        <w:rPr>
+          <w:rStyle w:val="ConstantTok"/>
+        </w:rPr>
+        <w:t xml:space="preserve">TRUE</w:t>
+      </w:r>
+      <w:r>
+        <w:rPr>
+          <w:rStyle w:val="NormalTok"/>
+        </w:rPr>
+        <w:t xml:space="preserve">, </w:t>
+      </w:r>
+      <w:r>
+        <w:rPr>
+          <w:rStyle w:val="AttributeTok"/>
+        </w:rPr>
+        <w:t xml:space="preserve">recursive =</w:t>
+      </w:r>
+      <w:r>
+        <w:rPr>
+          <w:rStyle w:val="NormalTok"/>
+        </w:rPr>
+        <w:t xml:space="preserve"> </w:t>
+      </w:r>
+      <w:r>
+        <w:rPr>
+          <w:rStyle w:val="ConstantTok"/>
+        </w:rPr>
+        <w:t xml:space="preserve">FALSE</w:t>
+      </w:r>
+      <w:r>
+        <w:rPr>
+          <w:rStyle w:val="NormalTok"/>
+        </w:rPr>
+        <w:t xml:space="preserve">)</w:t>
       </w:r>
       <w:r>
         <w:br/>
@@ -2644,26 +4254,509 @@
         <w:rPr>
           <w:rStyle w:val="CommentTok"/>
         </w:rPr>
-        <w:t xml:space="preserve"># set reference genome</w:t>
-      </w:r>
-      <w:r>
-        <w:br/>
-      </w:r>
-      <w:r>
-        <w:rPr>
-          <w:rStyle w:val="NormalTok"/>
-        </w:rPr>
-        <w:t xml:space="preserve">ref</w:t>
+        <w:t xml:space="preserve"># for loop to create combined CSV file</w:t>
+      </w:r>
+      <w:r>
+        <w:br/>
+      </w:r>
+      <w:r>
+        <w:rPr>
+          <w:rStyle w:val="ControlFlowTok"/>
+        </w:rPr>
+        <w:t xml:space="preserve">for</w:t>
+      </w:r>
+      <w:r>
+        <w:rPr>
+          <w:rStyle w:val="NormalTok"/>
+        </w:rPr>
+        <w:t xml:space="preserve"> (i </w:t>
+      </w:r>
+      <w:r>
+        <w:rPr>
+          <w:rStyle w:val="ControlFlowTok"/>
+        </w:rPr>
+        <w:t xml:space="preserve">in</w:t>
+      </w:r>
+      <w:r>
+        <w:rPr>
+          <w:rStyle w:val="NormalTok"/>
+        </w:rPr>
+        <w:t xml:space="preserve"> </w:t>
+      </w:r>
+      <w:r>
+        <w:rPr>
+          <w:rStyle w:val="DecValTok"/>
+        </w:rPr>
+        <w:t xml:space="preserve">1</w:t>
+      </w:r>
+      <w:r>
+        <w:rPr>
+          <w:rStyle w:val="SpecialCharTok"/>
+        </w:rPr>
+        <w:t xml:space="preserve">:</w:t>
+      </w:r>
+      <w:r>
+        <w:rPr>
+          <w:rStyle w:val="FunctionTok"/>
+        </w:rPr>
+        <w:t xml:space="preserve">length</w:t>
+      </w:r>
+      <w:r>
+        <w:rPr>
+          <w:rStyle w:val="NormalTok"/>
+        </w:rPr>
+        <w:t xml:space="preserve">(folders)) {</w:t>
+      </w:r>
+      <w:r>
+        <w:br/>
+      </w:r>
+      <w:r>
+        <w:rPr>
+          <w:rStyle w:val="NormalTok"/>
+        </w:rPr>
+        <w:t xml:space="preserve">  temp_folder </w:t>
       </w:r>
       <w:r>
         <w:rPr>
           <w:rStyle w:val="OtherTok"/>
         </w:rPr>
-        <w:t xml:space="preserve">=</w:t>
-      </w:r>
-      <w:r>
-        <w:rPr>
-          <w:rStyle w:val="ErrorTok"/>
+        <w:t xml:space="preserve">&lt;-</w:t>
+      </w:r>
+      <w:r>
+        <w:rPr>
+          <w:rStyle w:val="NormalTok"/>
+        </w:rPr>
+        <w:t xml:space="preserve"> folders[i]</w:t>
+      </w:r>
+      <w:r>
+        <w:br/>
+      </w:r>
+      <w:r>
+        <w:br/>
+      </w:r>
+      <w:r>
+        <w:rPr>
+          <w:rStyle w:val="NormalTok"/>
+        </w:rPr>
+        <w:t xml:space="preserve">  </w:t>
+      </w:r>
+      <w:r>
+        <w:rPr>
+          <w:rStyle w:val="CommentTok"/>
+        </w:rPr>
+        <w:t xml:space="preserve"># read in the output CSV file</w:t>
+      </w:r>
+      <w:r>
+        <w:br/>
+      </w:r>
+      <w:r>
+        <w:rPr>
+          <w:rStyle w:val="NormalTok"/>
+        </w:rPr>
+        <w:t xml:space="preserve">  output_file </w:t>
+      </w:r>
+      <w:r>
+        <w:rPr>
+          <w:rStyle w:val="OtherTok"/>
+        </w:rPr>
+        <w:t xml:space="preserve">&lt;-</w:t>
+      </w:r>
+      <w:r>
+        <w:rPr>
+          <w:rStyle w:val="NormalTok"/>
+        </w:rPr>
+        <w:t xml:space="preserve"> </w:t>
+      </w:r>
+      <w:r>
+        <w:rPr>
+          <w:rStyle w:val="FunctionTok"/>
+        </w:rPr>
+        <w:t xml:space="preserve">file.path</w:t>
+      </w:r>
+      <w:r>
+        <w:rPr>
+          <w:rStyle w:val="NormalTok"/>
+        </w:rPr>
+        <w:t xml:space="preserve">(temp_folder, </w:t>
+      </w:r>
+      <w:r>
+        <w:rPr>
+          <w:rStyle w:val="StringTok"/>
+        </w:rPr>
+        <w:t xml:space="preserve">"output"</w:t>
+      </w:r>
+      <w:r>
+        <w:rPr>
+          <w:rStyle w:val="NormalTok"/>
+        </w:rPr>
+        <w:t xml:space="preserve">, </w:t>
+      </w:r>
+      <w:r>
+        <w:rPr>
+          <w:rStyle w:val="StringTok"/>
+        </w:rPr>
+        <w:t xml:space="preserve">"output.csv"</w:t>
+      </w:r>
+      <w:r>
+        <w:rPr>
+          <w:rStyle w:val="NormalTok"/>
+        </w:rPr>
+        <w:t xml:space="preserve">) </w:t>
+      </w:r>
+      <w:r>
+        <w:rPr>
+          <w:rStyle w:val="SpecialCharTok"/>
+        </w:rPr>
+        <w:t xml:space="preserve">%&gt;%</w:t>
+      </w:r>
+      <w:r>
+        <w:br/>
+      </w:r>
+      <w:r>
+        <w:rPr>
+          <w:rStyle w:val="NormalTok"/>
+        </w:rPr>
+        <w:t xml:space="preserve">    </w:t>
+      </w:r>
+      <w:r>
+        <w:rPr>
+          <w:rStyle w:val="FunctionTok"/>
+        </w:rPr>
+        <w:t xml:space="preserve">read.csv</w:t>
+      </w:r>
+      <w:r>
+        <w:rPr>
+          <w:rStyle w:val="NormalTok"/>
+        </w:rPr>
+        <w:t xml:space="preserve">() </w:t>
+      </w:r>
+      <w:r>
+        <w:rPr>
+          <w:rStyle w:val="SpecialCharTok"/>
+        </w:rPr>
+        <w:t xml:space="preserve">%&gt;%</w:t>
+      </w:r>
+      <w:r>
+        <w:br/>
+      </w:r>
+      <w:r>
+        <w:rPr>
+          <w:rStyle w:val="NormalTok"/>
+        </w:rPr>
+        <w:t xml:space="preserve">    </w:t>
+      </w:r>
+      <w:r>
+        <w:rPr>
+          <w:rStyle w:val="FunctionTok"/>
+        </w:rPr>
+        <w:t xml:space="preserve">select</w:t>
+      </w:r>
+      <w:r>
+        <w:rPr>
+          <w:rStyle w:val="NormalTok"/>
+        </w:rPr>
+        <w:t xml:space="preserve">(</w:t>
+      </w:r>
+      <w:r>
+        <w:br/>
+      </w:r>
+      <w:r>
+        <w:rPr>
+          <w:rStyle w:val="NormalTok"/>
+        </w:rPr>
+        <w:t xml:space="preserve">      ref_seq,</w:t>
+      </w:r>
+      <w:r>
+        <w:br/>
+      </w:r>
+      <w:r>
+        <w:rPr>
+          <w:rStyle w:val="NormalTok"/>
+        </w:rPr>
+        <w:t xml:space="preserve">      new_seq,</w:t>
+      </w:r>
+      <w:r>
+        <w:br/>
+      </w:r>
+      <w:r>
+        <w:rPr>
+          <w:rStyle w:val="NormalTok"/>
+        </w:rPr>
+        <w:t xml:space="preserve">      type,</w:t>
+      </w:r>
+      <w:r>
+        <w:br/>
+      </w:r>
+      <w:r>
+        <w:rPr>
+          <w:rStyle w:val="NormalTok"/>
+        </w:rPr>
+        <w:t xml:space="preserve">      snp_type,</w:t>
+      </w:r>
+      <w:r>
+        <w:br/>
+      </w:r>
+      <w:r>
+        <w:rPr>
+          <w:rStyle w:val="NormalTok"/>
+        </w:rPr>
+        <w:t xml:space="preserve">      gene_product,</w:t>
+      </w:r>
+      <w:r>
+        <w:br/>
+      </w:r>
+      <w:r>
+        <w:rPr>
+          <w:rStyle w:val="NormalTok"/>
+        </w:rPr>
+        <w:t xml:space="preserve">      gene_position,</w:t>
+      </w:r>
+      <w:r>
+        <w:br/>
+      </w:r>
+      <w:r>
+        <w:rPr>
+          <w:rStyle w:val="NormalTok"/>
+        </w:rPr>
+        <w:t xml:space="preserve">      gene_name</w:t>
+      </w:r>
+      <w:r>
+        <w:br/>
+      </w:r>
+      <w:r>
+        <w:rPr>
+          <w:rStyle w:val="NormalTok"/>
+        </w:rPr>
+        <w:t xml:space="preserve">    )</w:t>
+      </w:r>
+      <w:r>
+        <w:br/>
+      </w:r>
+      <w:r>
+        <w:br/>
+      </w:r>
+      <w:r>
+        <w:rPr>
+          <w:rStyle w:val="NormalTok"/>
+        </w:rPr>
+        <w:t xml:space="preserve">  </w:t>
+      </w:r>
+      <w:r>
+        <w:rPr>
+          <w:rStyle w:val="CommentTok"/>
+        </w:rPr>
+        <w:t xml:space="preserve"># read in vcf file</w:t>
+      </w:r>
+      <w:r>
+        <w:br/>
+      </w:r>
+      <w:r>
+        <w:rPr>
+          <w:rStyle w:val="NormalTok"/>
+        </w:rPr>
+        <w:t xml:space="preserve">  vcf_file </w:t>
+      </w:r>
+      <w:r>
+        <w:rPr>
+          <w:rStyle w:val="OtherTok"/>
+        </w:rPr>
+        <w:t xml:space="preserve">&lt;-</w:t>
+      </w:r>
+      <w:r>
+        <w:rPr>
+          <w:rStyle w:val="NormalTok"/>
+        </w:rPr>
+        <w:t xml:space="preserve"> </w:t>
+      </w:r>
+      <w:r>
+        <w:rPr>
+          <w:rStyle w:val="FunctionTok"/>
+        </w:rPr>
+        <w:t xml:space="preserve">file.path</w:t>
+      </w:r>
+      <w:r>
+        <w:rPr>
+          <w:rStyle w:val="NormalTok"/>
+        </w:rPr>
+        <w:t xml:space="preserve">(temp_folder, </w:t>
+      </w:r>
+      <w:r>
+        <w:rPr>
+          <w:rStyle w:val="StringTok"/>
+        </w:rPr>
+        <w:t xml:space="preserve">"output"</w:t>
+      </w:r>
+      <w:r>
+        <w:rPr>
+          <w:rStyle w:val="NormalTok"/>
+        </w:rPr>
+        <w:t xml:space="preserve">, </w:t>
+      </w:r>
+      <w:r>
+        <w:rPr>
+          <w:rStyle w:val="StringTok"/>
+        </w:rPr>
+        <w:t xml:space="preserve">"output.vcf"</w:t>
+      </w:r>
+      <w:r>
+        <w:rPr>
+          <w:rStyle w:val="NormalTok"/>
+        </w:rPr>
+        <w:t xml:space="preserve">) </w:t>
+      </w:r>
+      <w:r>
+        <w:rPr>
+          <w:rStyle w:val="SpecialCharTok"/>
+        </w:rPr>
+        <w:t xml:space="preserve">%&gt;%</w:t>
+      </w:r>
+      <w:r>
+        <w:br/>
+      </w:r>
+      <w:r>
+        <w:rPr>
+          <w:rStyle w:val="NormalTok"/>
+        </w:rPr>
+        <w:t xml:space="preserve">    </w:t>
+      </w:r>
+      <w:r>
+        <w:rPr>
+          <w:rStyle w:val="FunctionTok"/>
+        </w:rPr>
+        <w:t xml:space="preserve">read.vcfR</w:t>
+      </w:r>
+      <w:r>
+        <w:rPr>
+          <w:rStyle w:val="NormalTok"/>
+        </w:rPr>
+        <w:t xml:space="preserve">(</w:t>
+      </w:r>
+      <w:r>
+        <w:br/>
+      </w:r>
+      <w:r>
+        <w:rPr>
+          <w:rStyle w:val="NormalTok"/>
+        </w:rPr>
+        <w:t xml:space="preserve">      breseq_files[</w:t>
+      </w:r>
+      <w:r>
+        <w:rPr>
+          <w:rStyle w:val="FunctionTok"/>
+        </w:rPr>
+        <w:t xml:space="preserve">str_detect</w:t>
+      </w:r>
+      <w:r>
+        <w:rPr>
+          <w:rStyle w:val="NormalTok"/>
+        </w:rPr>
+        <w:t xml:space="preserve">(breseq_files, ids[i])],</w:t>
+      </w:r>
+      <w:r>
+        <w:br/>
+      </w:r>
+      <w:r>
+        <w:rPr>
+          <w:rStyle w:val="NormalTok"/>
+        </w:rPr>
+        <w:t xml:space="preserve">      </w:t>
+      </w:r>
+      <w:r>
+        <w:rPr>
+          <w:rStyle w:val="AttributeTok"/>
+        </w:rPr>
+        <w:t xml:space="preserve">verbose =</w:t>
+      </w:r>
+      <w:r>
+        <w:rPr>
+          <w:rStyle w:val="NormalTok"/>
+        </w:rPr>
+        <w:t xml:space="preserve"> </w:t>
+      </w:r>
+      <w:r>
+        <w:rPr>
+          <w:rStyle w:val="ConstantTok"/>
+        </w:rPr>
+        <w:t xml:space="preserve">FALSE</w:t>
+      </w:r>
+      <w:r>
+        <w:br/>
+      </w:r>
+      <w:r>
+        <w:rPr>
+          <w:rStyle w:val="NormalTok"/>
+        </w:rPr>
+        <w:t xml:space="preserve">    ) </w:t>
+      </w:r>
+      <w:r>
+        <w:rPr>
+          <w:rStyle w:val="SpecialCharTok"/>
+        </w:rPr>
+        <w:t xml:space="preserve">%&gt;%</w:t>
+      </w:r>
+      <w:r>
+        <w:br/>
+      </w:r>
+      <w:r>
+        <w:rPr>
+          <w:rStyle w:val="NormalTok"/>
+        </w:rPr>
+        <w:t xml:space="preserve">    </w:t>
+      </w:r>
+      <w:r>
+        <w:rPr>
+          <w:rStyle w:val="FunctionTok"/>
+        </w:rPr>
+        <w:t xml:space="preserve">vcfR2tidy</w:t>
+      </w:r>
+      <w:r>
+        <w:rPr>
+          <w:rStyle w:val="NormalTok"/>
+        </w:rPr>
+        <w:t xml:space="preserve">(., </w:t>
+      </w:r>
+      <w:r>
+        <w:rPr>
+          <w:rStyle w:val="AttributeTok"/>
+        </w:rPr>
+        <w:t xml:space="preserve">info_only =</w:t>
+      </w:r>
+      <w:r>
+        <w:rPr>
+          <w:rStyle w:val="NormalTok"/>
+        </w:rPr>
+        <w:t xml:space="preserve"> </w:t>
+      </w:r>
+      <w:r>
+        <w:rPr>
+          <w:rStyle w:val="ConstantTok"/>
+        </w:rPr>
+        <w:t xml:space="preserve">TRUE</w:t>
+      </w:r>
+      <w:r>
+        <w:rPr>
+          <w:rStyle w:val="NormalTok"/>
+        </w:rPr>
+        <w:t xml:space="preserve">) </w:t>
+      </w:r>
+      <w:r>
+        <w:rPr>
+          <w:rStyle w:val="SpecialCharTok"/>
+        </w:rPr>
+        <w:t xml:space="preserve">%&gt;%</w:t>
+      </w:r>
+      <w:r>
+        <w:br/>
+      </w:r>
+      <w:r>
+        <w:rPr>
+          <w:rStyle w:val="NormalTok"/>
+        </w:rPr>
+        <w:t xml:space="preserve">    .</w:t>
+      </w:r>
+      <w:r>
+        <w:rPr>
+          <w:rStyle w:val="SpecialCharTok"/>
         </w:rPr>
         <w:t xml:space="preserve">$</w:t>
       </w:r>
@@ -2671,760 +4764,317 @@
         <w:rPr>
           <w:rStyle w:val="NormalTok"/>
         </w:rPr>
-        <w:t xml:space="preserve">wd</w:t>
+        <w:t xml:space="preserve">fix </w:t>
       </w:r>
       <w:r>
         <w:rPr>
           <w:rStyle w:val="SpecialCharTok"/>
         </w:rPr>
-        <w:t xml:space="preserve">/</w:t>
-      </w:r>
-      <w:r>
-        <w:rPr>
-          <w:rStyle w:val="NormalTok"/>
-        </w:rPr>
-        <w:t xml:space="preserve">reference</w:t>
+        <w:t xml:space="preserve">%&gt;%</w:t>
+      </w:r>
+      <w:r>
+        <w:br/>
+      </w:r>
+      <w:r>
+        <w:rPr>
+          <w:rStyle w:val="NormalTok"/>
+        </w:rPr>
+        <w:t xml:space="preserve">    janitor</w:t>
       </w:r>
       <w:r>
         <w:rPr>
           <w:rStyle w:val="SpecialCharTok"/>
         </w:rPr>
-        <w:t xml:space="preserve">/</w:t>
-      </w:r>
-      <w:r>
-        <w:rPr>
-          <w:rStyle w:val="NormalTok"/>
-        </w:rPr>
-        <w:t xml:space="preserve">reference.gbk</w:t>
-      </w:r>
-      <w:r>
-        <w:br/>
-      </w:r>
-      <w:r>
-        <w:br/>
+        <w:t xml:space="preserve">::</w:t>
+      </w:r>
+      <w:r>
+        <w:rPr>
+          <w:rStyle w:val="FunctionTok"/>
+        </w:rPr>
+        <w:t xml:space="preserve">clean_names</w:t>
+      </w:r>
+      <w:r>
+        <w:rPr>
+          <w:rStyle w:val="NormalTok"/>
+        </w:rPr>
+        <w:t xml:space="preserve">()</w:t>
+      </w:r>
+      <w:r>
+        <w:br/>
+      </w:r>
+      <w:r>
+        <w:br/>
+      </w:r>
+      <w:r>
+        <w:rPr>
+          <w:rStyle w:val="NormalTok"/>
+        </w:rPr>
+        <w:t xml:space="preserve">  </w:t>
       </w:r>
       <w:r>
         <w:rPr>
           <w:rStyle w:val="CommentTok"/>
         </w:rPr>
-        <w:t xml:space="preserve"># set output folder</w:t>
-      </w:r>
-      <w:r>
-        <w:br/>
-      </w:r>
-      <w:r>
-        <w:rPr>
-          <w:rStyle w:val="NormalTok"/>
-        </w:rPr>
-        <w:t xml:space="preserve">output_folder</w:t>
-      </w:r>
-      <w:r>
-        <w:rPr>
-          <w:rStyle w:val="OtherTok"/>
-        </w:rPr>
-        <w:t xml:space="preserve">=</w:t>
-      </w:r>
-      <w:r>
-        <w:rPr>
-          <w:rStyle w:val="ErrorTok"/>
-        </w:rPr>
-        <w:t xml:space="preserve">$</w:t>
-      </w:r>
-      <w:r>
-        <w:rPr>
-          <w:rStyle w:val="NormalTok"/>
-        </w:rPr>
-        <w:t xml:space="preserve">wd</w:t>
+        <w:t xml:space="preserve"># combine and save out</w:t>
+      </w:r>
+      <w:r>
+        <w:br/>
+      </w:r>
+      <w:r>
+        <w:rPr>
+          <w:rStyle w:val="NormalTok"/>
+        </w:rPr>
+        <w:t xml:space="preserve">  </w:t>
+      </w:r>
+      <w:r>
+        <w:rPr>
+          <w:rStyle w:val="FunctionTok"/>
+        </w:rPr>
+        <w:t xml:space="preserve">bind_cols</w:t>
+      </w:r>
+      <w:r>
+        <w:rPr>
+          <w:rStyle w:val="NormalTok"/>
+        </w:rPr>
+        <w:t xml:space="preserve">(d_vcf, d_gd) </w:t>
       </w:r>
       <w:r>
         <w:rPr>
           <w:rStyle w:val="SpecialCharTok"/>
         </w:rPr>
-        <w:t xml:space="preserve">/</w:t>
-      </w:r>
-      <w:r>
-        <w:rPr>
-          <w:rStyle w:val="NormalTok"/>
+        <w:t xml:space="preserve">%&gt;%</w:t>
+      </w:r>
+      <w:r>
+        <w:br/>
+      </w:r>
+      <w:r>
+        <w:rPr>
+          <w:rStyle w:val="NormalTok"/>
+        </w:rPr>
+        <w:t xml:space="preserve">    </w:t>
+      </w:r>
+      <w:r>
+        <w:rPr>
+          <w:rStyle w:val="FunctionTok"/>
+        </w:rPr>
+        <w:t xml:space="preserve">write.csv</w:t>
+      </w:r>
+      <w:r>
+        <w:rPr>
+          <w:rStyle w:val="NormalTok"/>
+        </w:rPr>
+        <w:t xml:space="preserve">(</w:t>
+      </w:r>
+      <w:r>
+        <w:br/>
+      </w:r>
+      <w:r>
+        <w:rPr>
+          <w:rStyle w:val="NormalTok"/>
+        </w:rPr>
+        <w:t xml:space="preserve">      </w:t>
+      </w:r>
+      <w:r>
+        <w:rPr>
+          <w:rStyle w:val="AttributeTok"/>
+        </w:rPr>
+        <w:t xml:space="preserve">file =</w:t>
+      </w:r>
+      <w:r>
+        <w:rPr>
+          <w:rStyle w:val="NormalTok"/>
+        </w:rPr>
+        <w:t xml:space="preserve"> </w:t>
+      </w:r>
+      <w:r>
+        <w:rPr>
+          <w:rStyle w:val="FunctionTok"/>
+        </w:rPr>
+        <w:t xml:space="preserve">file.path</w:t>
+      </w:r>
+      <w:r>
+        <w:rPr>
+          <w:rStyle w:val="NormalTok"/>
+        </w:rPr>
+        <w:t xml:space="preserve">(</w:t>
+      </w:r>
+      <w:r>
+        <w:br/>
+      </w:r>
+      <w:r>
+        <w:rPr>
+          <w:rStyle w:val="NormalTok"/>
+        </w:rPr>
+        <w:t xml:space="preserve">        temp_folder,</w:t>
+      </w:r>
+      <w:r>
+        <w:br/>
+      </w:r>
+      <w:r>
+        <w:rPr>
+          <w:rStyle w:val="NormalTok"/>
+        </w:rPr>
+        <w:t xml:space="preserve">        </w:t>
+      </w:r>
+      <w:r>
+        <w:rPr>
+          <w:rStyle w:val="StringTok"/>
+        </w:rPr>
+        <w:t xml:space="preserve">"output"</w:t>
+      </w:r>
+      <w:r>
+        <w:rPr>
+          <w:rStyle w:val="NormalTok"/>
+        </w:rPr>
+        <w:t xml:space="preserve">,</w:t>
+      </w:r>
+      <w:r>
+        <w:br/>
+      </w:r>
+      <w:r>
+        <w:rPr>
+          <w:rStyle w:val="NormalTok"/>
+        </w:rPr>
+        <w:t xml:space="preserve">        </w:t>
+      </w:r>
+      <w:r>
+        <w:rPr>
+          <w:rStyle w:val="FunctionTok"/>
+        </w:rPr>
+        <w:t xml:space="preserve">paste</w:t>
+      </w:r>
+      <w:r>
+        <w:rPr>
+          <w:rStyle w:val="NormalTok"/>
+        </w:rPr>
+        <w:t xml:space="preserve">(base_name, </w:t>
+      </w:r>
+      <w:r>
+        <w:rPr>
+          <w:rStyle w:val="StringTok"/>
+        </w:rPr>
+        <w:t xml:space="preserve">"annotated_output.csv"</w:t>
+      </w:r>
+      <w:r>
+        <w:rPr>
+          <w:rStyle w:val="NormalTok"/>
+        </w:rPr>
+        <w:t xml:space="preserve">, </w:t>
+      </w:r>
+      <w:r>
+        <w:rPr>
+          <w:rStyle w:val="AttributeTok"/>
+        </w:rPr>
+        <w:t xml:space="preserve">sep =</w:t>
+      </w:r>
+      <w:r>
+        <w:rPr>
+          <w:rStyle w:val="NormalTok"/>
+        </w:rPr>
+        <w:t xml:space="preserve"> </w:t>
+      </w:r>
+      <w:r>
+        <w:rPr>
+          <w:rStyle w:val="StringTok"/>
+        </w:rPr>
+        <w:t xml:space="preserve">'_'</w:t>
+      </w:r>
+      <w:r>
+        <w:rPr>
+          <w:rStyle w:val="NormalTok"/>
+        </w:rPr>
+        <w:t xml:space="preserve">)</w:t>
+      </w:r>
+      <w:r>
+        <w:br/>
+      </w:r>
+      <w:r>
+        <w:rPr>
+          <w:rStyle w:val="NormalTok"/>
+        </w:rPr>
+        <w:t xml:space="preserve">      ),</w:t>
+      </w:r>
+      <w:r>
+        <w:br/>
+      </w:r>
+      <w:r>
+        <w:rPr>
+          <w:rStyle w:val="NormalTok"/>
+        </w:rPr>
+        <w:t xml:space="preserve">      </w:t>
+      </w:r>
+      <w:r>
+        <w:rPr>
+          <w:rStyle w:val="AttributeTok"/>
+        </w:rPr>
+        <w:t xml:space="preserve">row.names =</w:t>
+      </w:r>
+      <w:r>
+        <w:rPr>
+          <w:rStyle w:val="NormalTok"/>
+        </w:rPr>
+        <w:t xml:space="preserve"> </w:t>
+      </w:r>
+      <w:r>
+        <w:rPr>
+          <w:rStyle w:val="ConstantTok"/>
+        </w:rPr>
+        <w:t xml:space="preserve">FALSE</w:t>
+      </w:r>
+      <w:r>
+        <w:br/>
+      </w:r>
+      <w:r>
+        <w:rPr>
+          <w:rStyle w:val="NormalTok"/>
+        </w:rPr>
+        <w:t xml:space="preserve">    )</w:t>
+      </w:r>
+      <w:r>
+        <w:br/>
+      </w:r>
+      <w:r>
+        <w:rPr>
+          <w:rStyle w:val="NormalTok"/>
+        </w:rPr>
+        <w:t xml:space="preserve">}</w:t>
+      </w:r>
+    </w:p>
+    <w:p>
+      <w:pPr>
+        <w:pStyle w:val="FirstParagraph"/>
+      </w:pPr>
+      <w:r>
+        <w:t xml:space="preserve">This should result in a combined CSV file with all the variants and their annotations for each sample. They should be named by the folder/sample name</w:t>
+      </w:r>
+      <w:r>
+        <w:t xml:space="preserve"> </w:t>
+      </w:r>
+      <w:r>
+        <w:rPr>
+          <w:b/>
+          <w:bCs/>
+        </w:rPr>
+        <w:t xml:space="preserve">annotated_output.csv</w:t>
+      </w:r>
+      <w:r>
+        <w:t xml:space="preserve">. These can then be used in downstream analysis, although the other</w:t>
+      </w:r>
+      <w:r>
+        <w:t xml:space="preserve"> </w:t>
+      </w:r>
+      <w:r>
+        <w:rPr>
+          <w:b/>
+          <w:bCs/>
         </w:rPr>
         <w:t xml:space="preserve">breseq</w:t>
       </w:r>
       <w:r>
-        <w:br/>
-      </w:r>
-      <w:r>
-        <w:rPr>
-          <w:rStyle w:val="CommentTok"/>
-        </w:rPr>
-        <w:t xml:space="preserve"># make folder if it does not exist</w:t>
-      </w:r>
-      <w:r>
-        <w:br/>
-      </w:r>
-      <w:r>
-        <w:rPr>
-          <w:rStyle w:val="NormalTok"/>
-        </w:rPr>
-        <w:t xml:space="preserve">mkdir </w:t>
-      </w:r>
-      <w:r>
-        <w:rPr>
-          <w:rStyle w:val="SpecialCharTok"/>
-        </w:rPr>
-        <w:t xml:space="preserve">-</w:t>
-      </w:r>
-      <w:r>
-        <w:rPr>
-          <w:rStyle w:val="NormalTok"/>
-        </w:rPr>
-        <w:t xml:space="preserve">p </w:t>
-      </w:r>
-      <w:r>
-        <w:rPr>
-          <w:rStyle w:val="SpecialCharTok"/>
-        </w:rPr>
-        <w:t xml:space="preserve">$</w:t>
-      </w:r>
-      <w:r>
-        <w:rPr>
-          <w:rStyle w:val="NormalTok"/>
-        </w:rPr>
-        <w:t xml:space="preserve">output_folder</w:t>
-      </w:r>
-      <w:r>
-        <w:br/>
-      </w:r>
-      <w:r>
-        <w:br/>
-      </w:r>
-      <w:r>
-        <w:rPr>
-          <w:rStyle w:val="CommentTok"/>
-        </w:rPr>
-        <w:t xml:space="preserve"># write up the breseq command in a task</w:t>
-      </w:r>
-      <w:r>
-        <w:br/>
-      </w:r>
-      <w:r>
-        <w:rPr>
-          <w:rStyle w:val="FunctionTok"/>
-        </w:rPr>
-        <w:t xml:space="preserve">task</w:t>
-      </w:r>
-      <w:r>
-        <w:rPr>
-          <w:rStyle w:val="NormalTok"/>
-        </w:rPr>
-        <w:t xml:space="preserve">(){</w:t>
-      </w:r>
-      <w:r>
-        <w:br/>
-      </w:r>
-      <w:r>
-        <w:rPr>
-          <w:rStyle w:val="NormalTok"/>
-        </w:rPr>
-        <w:t xml:space="preserve">        </w:t>
-      </w:r>
-      <w:r>
-        <w:rPr>
-          <w:rStyle w:val="CommentTok"/>
-        </w:rPr>
-        <w:t xml:space="preserve"># assign fwd and rev files</w:t>
-      </w:r>
-      <w:r>
-        <w:br/>
-      </w:r>
-      <w:r>
-        <w:rPr>
-          <w:rStyle w:val="NormalTok"/>
-        </w:rPr>
-        <w:t xml:space="preserve">        file_fwd</w:t>
-      </w:r>
-      <w:r>
-        <w:rPr>
-          <w:rStyle w:val="OtherTok"/>
-        </w:rPr>
-        <w:t xml:space="preserve">=</w:t>
-      </w:r>
-      <w:r>
-        <w:rPr>
-          <w:rStyle w:val="StringTok"/>
-        </w:rPr>
-        <w:t xml:space="preserve">"$1"</w:t>
-      </w:r>
-      <w:r>
-        <w:br/>
-      </w:r>
-      <w:r>
-        <w:br/>
-      </w:r>
-      <w:r>
-        <w:rPr>
-          <w:rStyle w:val="NormalTok"/>
-        </w:rPr>
-        <w:t xml:space="preserve">        </w:t>
-      </w:r>
-      <w:r>
-        <w:rPr>
-          <w:rStyle w:val="CommentTok"/>
-        </w:rPr>
-        <w:t xml:space="preserve"># assign fwd and rev files</w:t>
-      </w:r>
-      <w:r>
-        <w:br/>
-      </w:r>
-      <w:r>
-        <w:rPr>
-          <w:rStyle w:val="NormalTok"/>
-        </w:rPr>
-        <w:t xml:space="preserve">        file_fwd</w:t>
-      </w:r>
-      <w:r>
-        <w:rPr>
-          <w:rStyle w:val="OtherTok"/>
-        </w:rPr>
-        <w:t xml:space="preserve">=</w:t>
-      </w:r>
-      <w:r>
-        <w:rPr>
-          <w:rStyle w:val="StringTok"/>
-        </w:rPr>
-        <w:t xml:space="preserve">"$1"</w:t>
-      </w:r>
-      <w:r>
-        <w:br/>
-      </w:r>
-      <w:r>
-        <w:rPr>
-          <w:rStyle w:val="NormalTok"/>
-        </w:rPr>
-        <w:t xml:space="preserve">        file_rev</w:t>
-      </w:r>
-      <w:r>
-        <w:rPr>
-          <w:rStyle w:val="OtherTok"/>
-        </w:rPr>
-        <w:t xml:space="preserve">=</w:t>
-      </w:r>
-      <w:r>
-        <w:rPr>
-          <w:rStyle w:val="ErrorTok"/>
-        </w:rPr>
-        <w:t xml:space="preserve">$</w:t>
-      </w:r>
-      <w:r>
-        <w:rPr>
-          <w:rStyle w:val="NormalTok"/>
-        </w:rPr>
-        <w:t xml:space="preserve">{file%_1_trimmed.fastq.gz}_2_trimmed.fastq.gz</w:t>
-      </w:r>
-      <w:r>
-        <w:br/>
-      </w:r>
-      <w:r>
-        <w:br/>
-      </w:r>
-      <w:r>
-        <w:rPr>
-          <w:rStyle w:val="NormalTok"/>
-        </w:rPr>
-        <w:t xml:space="preserve">        </w:t>
-      </w:r>
-      <w:r>
-        <w:rPr>
-          <w:rStyle w:val="CommentTok"/>
-        </w:rPr>
-        <w:t xml:space="preserve">#stub</w:t>
-      </w:r>
-      <w:r>
-        <w:br/>
-      </w:r>
-      <w:r>
-        <w:rPr>
-          <w:rStyle w:val="NormalTok"/>
-        </w:rPr>
-        <w:t xml:space="preserve">        stub</w:t>
-      </w:r>
-      <w:r>
-        <w:rPr>
-          <w:rStyle w:val="OtherTok"/>
-        </w:rPr>
-        <w:t xml:space="preserve">=</w:t>
-      </w:r>
-      <w:r>
-        <w:rPr>
-          <w:rStyle w:val="ErrorTok"/>
-        </w:rPr>
-        <w:t xml:space="preserve">$</w:t>
-      </w:r>
-      <w:r>
-        <w:rPr>
-          <w:rStyle w:val="NormalTok"/>
-        </w:rPr>
-        <w:t xml:space="preserve">(basename </w:t>
-      </w:r>
-      <w:r>
-        <w:rPr>
-          <w:rStyle w:val="SpecialCharTok"/>
-        </w:rPr>
-        <w:t xml:space="preserve">$</w:t>
-      </w:r>
-      <w:r>
-        <w:rPr>
-          <w:rStyle w:val="NormalTok"/>
-        </w:rPr>
-        <w:t xml:space="preserve">{file%_1_trimmed.fastq.gz})</w:t>
-      </w:r>
-      <w:r>
-        <w:br/>
-      </w:r>
-      <w:r>
-        <w:br/>
-      </w:r>
-      <w:r>
-        <w:rPr>
-          <w:rStyle w:val="NormalTok"/>
-        </w:rPr>
-        <w:t xml:space="preserve">        echo </w:t>
-      </w:r>
-      <w:r>
-        <w:rPr>
-          <w:rStyle w:val="SpecialCharTok"/>
-        </w:rPr>
-        <w:t xml:space="preserve">$</w:t>
-      </w:r>
-      <w:r>
-        <w:rPr>
-          <w:rStyle w:val="NormalTok"/>
-        </w:rPr>
-        <w:t xml:space="preserve">stub</w:t>
-      </w:r>
-      <w:r>
-        <w:br/>
-      </w:r>
-      <w:r>
-        <w:br/>
-      </w:r>
-      <w:r>
-        <w:rPr>
-          <w:rStyle w:val="NormalTok"/>
-        </w:rPr>
-        <w:t xml:space="preserve">        mkdir </w:t>
-      </w:r>
-      <w:r>
-        <w:rPr>
-          <w:rStyle w:val="SpecialCharTok"/>
-        </w:rPr>
-        <w:t xml:space="preserve">-</w:t>
-      </w:r>
-      <w:r>
-        <w:rPr>
-          <w:rStyle w:val="NormalTok"/>
-        </w:rPr>
-        <w:t xml:space="preserve">p </w:t>
-      </w:r>
-      <w:r>
-        <w:rPr>
-          <w:rStyle w:val="SpecialCharTok"/>
-        </w:rPr>
-        <w:t xml:space="preserve">$</w:t>
-      </w:r>
-      <w:r>
-        <w:rPr>
-          <w:rStyle w:val="NormalTok"/>
-        </w:rPr>
-        <w:t xml:space="preserve">wd</w:t>
-      </w:r>
-      <w:r>
-        <w:rPr>
-          <w:rStyle w:val="SpecialCharTok"/>
-        </w:rPr>
-        <w:t xml:space="preserve">/</w:t>
-      </w:r>
-      <w:r>
-        <w:rPr>
-          <w:rStyle w:val="NormalTok"/>
-        </w:rPr>
-        <w:t xml:space="preserve">breseq</w:t>
-      </w:r>
-      <w:r>
-        <w:rPr>
-          <w:rStyle w:val="SpecialCharTok"/>
-        </w:rPr>
-        <w:t xml:space="preserve">/</w:t>
-      </w:r>
-      <w:r>
-        <w:rPr>
-          <w:rStyle w:val="ErrorTok"/>
-        </w:rPr>
-        <w:t xml:space="preserve">$</w:t>
-      </w:r>
-      <w:r>
-        <w:rPr>
-          <w:rStyle w:val="NormalTok"/>
-        </w:rPr>
-        <w:t xml:space="preserve">stub</w:t>
-      </w:r>
-      <w:r>
-        <w:br/>
-      </w:r>
-      <w:r>
-        <w:br/>
-      </w:r>
-      <w:r>
-        <w:rPr>
-          <w:rStyle w:val="NormalTok"/>
-        </w:rPr>
-        <w:t xml:space="preserve">        </w:t>
-      </w:r>
-      <w:r>
-        <w:rPr>
-          <w:rStyle w:val="CommentTok"/>
-        </w:rPr>
-        <w:t xml:space="preserve"># run breseq - there are two contigs so run them in -c contig mode</w:t>
-      </w:r>
-      <w:r>
-        <w:br/>
-      </w:r>
-      <w:r>
-        <w:rPr>
-          <w:rStyle w:val="NormalTok"/>
-        </w:rPr>
-        <w:t xml:space="preserve">        breseq </w:t>
-      </w:r>
-      <w:r>
-        <w:rPr>
-          <w:rStyle w:val="SpecialCharTok"/>
-        </w:rPr>
-        <w:t xml:space="preserve">$</w:t>
-      </w:r>
-      <w:r>
-        <w:rPr>
-          <w:rStyle w:val="NormalTok"/>
-        </w:rPr>
-        <w:t xml:space="preserve">file_fwd </w:t>
-      </w:r>
-      <w:r>
-        <w:rPr>
-          <w:rStyle w:val="SpecialCharTok"/>
-        </w:rPr>
-        <w:t xml:space="preserve">$</w:t>
-      </w:r>
-      <w:r>
-        <w:rPr>
-          <w:rStyle w:val="NormalTok"/>
-        </w:rPr>
-        <w:t xml:space="preserve">file_rev </w:t>
-      </w:r>
-      <w:r>
-        <w:rPr>
-          <w:rStyle w:val="SpecialCharTok"/>
-        </w:rPr>
-        <w:t xml:space="preserve">-</w:t>
-      </w:r>
-      <w:r>
-        <w:rPr>
-          <w:rStyle w:val="NormalTok"/>
-        </w:rPr>
-        <w:t xml:space="preserve">j </w:t>
-      </w:r>
-      <w:r>
-        <w:rPr>
-          <w:rStyle w:val="DecValTok"/>
-        </w:rPr>
-        <w:t xml:space="preserve">4</w:t>
-      </w:r>
-      <w:r>
-        <w:rPr>
-          <w:rStyle w:val="NormalTok"/>
-        </w:rPr>
-        <w:t xml:space="preserve"> </w:t>
-      </w:r>
-      <w:r>
-        <w:rPr>
-          <w:rStyle w:val="SpecialCharTok"/>
-        </w:rPr>
-        <w:t xml:space="preserve">-</w:t>
-      </w:r>
-      <w:r>
-        <w:rPr>
-          <w:rStyle w:val="NormalTok"/>
-        </w:rPr>
-        <w:t xml:space="preserve">o  </w:t>
-      </w:r>
-      <w:r>
-        <w:rPr>
-          <w:rStyle w:val="SpecialCharTok"/>
-        </w:rPr>
-        <w:t xml:space="preserve">$</w:t>
-      </w:r>
-      <w:r>
-        <w:rPr>
-          <w:rStyle w:val="NormalTok"/>
-        </w:rPr>
-        <w:t xml:space="preserve">stub </w:t>
-      </w:r>
-      <w:r>
-        <w:rPr>
-          <w:rStyle w:val="SpecialCharTok"/>
-        </w:rPr>
-        <w:t xml:space="preserve">-</w:t>
-      </w:r>
-      <w:r>
-        <w:rPr>
-          <w:rStyle w:val="NormalTok"/>
-        </w:rPr>
-        <w:t xml:space="preserve">r </w:t>
-      </w:r>
-      <w:r>
-        <w:rPr>
-          <w:rStyle w:val="SpecialCharTok"/>
-        </w:rPr>
-        <w:t xml:space="preserve">$</w:t>
-      </w:r>
-      <w:r>
-        <w:rPr>
-          <w:rStyle w:val="NormalTok"/>
-        </w:rPr>
-        <w:t xml:space="preserve">ref</w:t>
-      </w:r>
-      <w:r>
-        <w:br/>
-      </w:r>
-      <w:r>
-        <w:rPr>
-          <w:rStyle w:val="NormalTok"/>
-        </w:rPr>
-        <w:t xml:space="preserve">}</w:t>
-      </w:r>
-      <w:r>
-        <w:br/>
-      </w:r>
-      <w:r>
-        <w:br/>
-      </w:r>
-      <w:r>
-        <w:rPr>
-          <w:rStyle w:val="CommentTok"/>
-        </w:rPr>
-        <w:t xml:space="preserve"># run one instance of this </w:t>
-      </w:r>
-      <w:r>
-        <w:br/>
-      </w:r>
-      <w:r>
-        <w:rPr>
-          <w:rStyle w:val="CommentTok"/>
-        </w:rPr>
-        <w:t xml:space="preserve"># lets do 6</w:t>
-      </w:r>
-      <w:r>
-        <w:br/>
-      </w:r>
-      <w:r>
-        <w:rPr>
-          <w:rStyle w:val="NormalTok"/>
-        </w:rPr>
-        <w:t xml:space="preserve">N</w:t>
-      </w:r>
-      <w:r>
-        <w:rPr>
-          <w:rStyle w:val="OtherTok"/>
-        </w:rPr>
-        <w:t xml:space="preserve">=</w:t>
-      </w:r>
-      <w:r>
-        <w:rPr>
-          <w:rStyle w:val="DecValTok"/>
-        </w:rPr>
-        <w:t xml:space="preserve">1</w:t>
-      </w:r>
-      <w:r>
-        <w:br/>
-      </w:r>
-      <w:r>
-        <w:br/>
-      </w:r>
-      <w:r>
-        <w:rPr>
-          <w:rStyle w:val="CommentTok"/>
-        </w:rPr>
-        <w:t xml:space="preserve"># try and run it on 6 instances at once</w:t>
-      </w:r>
-      <w:r>
-        <w:br/>
-      </w:r>
-      <w:r>
-        <w:rPr>
-          <w:rStyle w:val="NormalTok"/>
-        </w:rPr>
-        <w:t xml:space="preserve">(</w:t>
-      </w:r>
-      <w:r>
-        <w:br/>
-      </w:r>
-      <w:r>
-        <w:rPr>
-          <w:rStyle w:val="ControlFlowTok"/>
-        </w:rPr>
-        <w:t xml:space="preserve">for</w:t>
-      </w:r>
-      <w:r>
-        <w:rPr>
-          <w:rStyle w:val="NormalTok"/>
-        </w:rPr>
-        <w:t xml:space="preserve"> file </w:t>
-      </w:r>
-      <w:r>
-        <w:rPr>
-          <w:rStyle w:val="ControlFlowTok"/>
-        </w:rPr>
-        <w:t xml:space="preserve">in</w:t>
-      </w:r>
-      <w:r>
-        <w:rPr>
-          <w:rStyle w:val="NormalTok"/>
-        </w:rPr>
-        <w:t xml:space="preserve"> </w:t>
-      </w:r>
-      <w:r>
-        <w:rPr>
-          <w:rStyle w:val="SpecialCharTok"/>
-        </w:rPr>
-        <w:t xml:space="preserve">$</w:t>
-      </w:r>
-      <w:r>
-        <w:rPr>
-          <w:rStyle w:val="NormalTok"/>
-        </w:rPr>
-        <w:t xml:space="preserve">trimmed_files</w:t>
-      </w:r>
-      <w:r>
-        <w:rPr>
-          <w:rStyle w:val="SpecialCharTok"/>
-        </w:rPr>
-        <w:t xml:space="preserve">/</w:t>
-      </w:r>
-      <w:r>
-        <w:rPr>
-          <w:rStyle w:val="ErrorTok"/>
-        </w:rPr>
-        <w:t xml:space="preserve">*</w:t>
-      </w:r>
-      <w:r>
-        <w:rPr>
-          <w:rStyle w:val="NormalTok"/>
-        </w:rPr>
-        <w:t xml:space="preserve">val_1.fq.gz; do </w:t>
-      </w:r>
-      <w:r>
-        <w:br/>
-      </w:r>
-      <w:r>
-        <w:rPr>
-          <w:rStyle w:val="NormalTok"/>
-        </w:rPr>
-        <w:t xml:space="preserve">   ((</w:t>
-      </w:r>
-      <w:r>
-        <w:rPr>
-          <w:rStyle w:val="AttributeTok"/>
-        </w:rPr>
-        <w:t xml:space="preserve">i=</w:t>
-      </w:r>
-      <w:r>
-        <w:rPr>
-          <w:rStyle w:val="NormalTok"/>
-        </w:rPr>
-        <w:t xml:space="preserve">i%N)); ((i</w:t>
-      </w:r>
-      <w:r>
-        <w:rPr>
-          <w:rStyle w:val="SpecialCharTok"/>
-        </w:rPr>
-        <w:t xml:space="preserve">++</w:t>
-      </w:r>
-      <w:r>
-        <w:rPr>
-          <w:rStyle w:val="ErrorTok"/>
-        </w:rPr>
-        <w:t xml:space="preserve">==</w:t>
-      </w:r>
-      <w:r>
-        <w:rPr>
-          <w:rStyle w:val="DecValTok"/>
-        </w:rPr>
-        <w:t xml:space="preserve">0</w:t>
-      </w:r>
-      <w:r>
-        <w:rPr>
-          <w:rStyle w:val="NormalTok"/>
-        </w:rPr>
-        <w:t xml:space="preserve">)) </w:t>
-      </w:r>
-      <w:r>
-        <w:rPr>
-          <w:rStyle w:val="SpecialCharTok"/>
-        </w:rPr>
-        <w:t xml:space="preserve">&amp;&amp;</w:t>
-      </w:r>
-      <w:r>
-        <w:rPr>
-          <w:rStyle w:val="NormalTok"/>
-        </w:rPr>
-        <w:t xml:space="preserve"> wait</w:t>
-      </w:r>
-      <w:r>
-        <w:br/>
-      </w:r>
-      <w:r>
-        <w:rPr>
-          <w:rStyle w:val="NormalTok"/>
-        </w:rPr>
-        <w:t xml:space="preserve">   task </w:t>
-      </w:r>
-      <w:r>
-        <w:rPr>
-          <w:rStyle w:val="StringTok"/>
-        </w:rPr>
-        <w:t xml:space="preserve">"$file"</w:t>
-      </w:r>
-      <w:r>
-        <w:rPr>
-          <w:rStyle w:val="NormalTok"/>
-        </w:rPr>
-        <w:t xml:space="preserve"> </w:t>
-      </w:r>
-      <w:r>
-        <w:rPr>
-          <w:rStyle w:val="SpecialCharTok"/>
-        </w:rPr>
-        <w:t xml:space="preserve">&amp;</w:t>
-      </w:r>
-      <w:r>
-        <w:rPr>
-          <w:rStyle w:val="NormalTok"/>
-        </w:rPr>
-        <w:t xml:space="preserve"> </w:t>
-      </w:r>
-      <w:r>
-        <w:br/>
-      </w:r>
-      <w:r>
-        <w:rPr>
-          <w:rStyle w:val="NormalTok"/>
-        </w:rPr>
-        <w:t xml:space="preserve">done</w:t>
-      </w:r>
-      <w:r>
-        <w:br/>
-      </w:r>
-      <w:r>
-        <w:rPr>
-          <w:rStyle w:val="NormalTok"/>
-        </w:rPr>
-        <w:t xml:space="preserve">)</w:t>
+        <w:t xml:space="preserve"> </w:t>
+      </w:r>
+      <w:r>
+        <w:t xml:space="preserve">output is also very useful.</w:t>
       </w:r>
     </w:p>
     <w:bookmarkEnd w:id="34"/>

</xml_diff>